<commit_message>
Mudanças no plano v4
Entrega dia 28 (com casos de uso)
</commit_message>
<xml_diff>
--- a/Modelo_PlanoDeTrabalho_1s2014.docx
+++ b/Modelo_PlanoDeTrabalho_1s2014.docx
@@ -217,16 +217,8 @@
         <w:rPr>
           <w:rFonts w:ascii="Arial" w:hAnsi="Arial" w:cs="Arial"/>
         </w:rPr>
-        <w:t xml:space="preserve"> utilizando </w:t>
-      </w:r>
-      <w:proofErr w:type="spellStart"/>
-      <w:r>
-        <w:rPr>
-          <w:rFonts w:ascii="Arial" w:hAnsi="Arial" w:cs="Arial"/>
-        </w:rPr>
-        <w:t>dashboards</w:t>
-      </w:r>
-      <w:proofErr w:type="spellEnd"/>
+        <w:t xml:space="preserve"> utilizando dashboards</w:t>
+      </w:r>
     </w:p>
     <w:p>
       <w:pPr>
@@ -815,21 +807,7 @@
         <w:rPr>
           <w:rFonts w:ascii="Arial" w:hAnsi="Arial" w:cs="Arial"/>
         </w:rPr>
-        <w:t xml:space="preserve">A distribuição das informações no </w:t>
-      </w:r>
-      <w:proofErr w:type="spellStart"/>
-      <w:r>
-        <w:rPr>
-          <w:rFonts w:ascii="Arial" w:hAnsi="Arial" w:cs="Arial"/>
-        </w:rPr>
-        <w:t>dashboard</w:t>
-      </w:r>
-      <w:proofErr w:type="spellEnd"/>
-      <w:r>
-        <w:rPr>
-          <w:rFonts w:ascii="Arial" w:hAnsi="Arial" w:cs="Arial"/>
-        </w:rPr>
-        <w:t xml:space="preserve"> auxiliam na interpretação dos dados?</w:t>
+        <w:t>A distribuição das informações no dashboard auxiliam na interpretação dos dados?</w:t>
       </w:r>
     </w:p>
     <w:p>
@@ -958,21 +936,7 @@
           <w:rFonts w:ascii="Arial" w:hAnsi="Arial" w:cs="Arial"/>
         </w:rPr>
         <w:tab/>
-        <w:t xml:space="preserve">A proposta do artefato em questão, Sistema de análise de séries temporais de vendas utilizando </w:t>
-      </w:r>
-      <w:proofErr w:type="spellStart"/>
-      <w:r>
-        <w:rPr>
-          <w:rFonts w:ascii="Arial" w:hAnsi="Arial" w:cs="Arial"/>
-        </w:rPr>
-        <w:t>dashboards</w:t>
-      </w:r>
-      <w:proofErr w:type="spellEnd"/>
-      <w:r>
-        <w:rPr>
-          <w:rFonts w:ascii="Arial" w:hAnsi="Arial" w:cs="Arial"/>
-        </w:rPr>
-        <w:t xml:space="preserve"> (SASTV), será dividida em módulos. Tais módulos são:</w:t>
+        <w:t>A proposta do artefato em questão, Sistema de análise de séries temporais de vendas utilizando dashboards (SASTV), será dividida em módulos. Tais módulos são:</w:t>
       </w:r>
     </w:p>
     <w:p>
@@ -997,21 +961,7 @@
           <w:rFonts w:ascii="Arial" w:hAnsi="Arial" w:cs="Arial"/>
         </w:rPr>
         <w:tab/>
-        <w:t xml:space="preserve">Gerenciar objetos, responsável pela criação, alocação e desenvolvimento de todos os objetos que serão utilizados no </w:t>
-      </w:r>
-      <w:proofErr w:type="spellStart"/>
-      <w:r>
-        <w:rPr>
-          <w:rFonts w:ascii="Arial" w:hAnsi="Arial" w:cs="Arial"/>
-        </w:rPr>
-        <w:t>dashboard</w:t>
-      </w:r>
-      <w:proofErr w:type="spellEnd"/>
-      <w:r>
-        <w:rPr>
-          <w:rFonts w:ascii="Arial" w:hAnsi="Arial" w:cs="Arial"/>
-        </w:rPr>
-        <w:t>.</w:t>
+        <w:t>Gerenciar objetos, responsável pela criação, alocação e desenvolvimento de todos os objetos que serão utilizados no dashboard.</w:t>
       </w:r>
     </w:p>
     <w:p>
@@ -1043,21 +993,7 @@
           <w:rFonts w:ascii="Arial" w:hAnsi="Arial" w:cs="Arial"/>
         </w:rPr>
         <w:tab/>
-        <w:t xml:space="preserve">Configurar correio eletrônico, responsável pela configuração do </w:t>
-      </w:r>
-      <w:proofErr w:type="spellStart"/>
-      <w:r>
-        <w:rPr>
-          <w:rFonts w:ascii="Arial" w:hAnsi="Arial" w:cs="Arial"/>
-        </w:rPr>
-        <w:t>email</w:t>
-      </w:r>
-      <w:proofErr w:type="spellEnd"/>
-      <w:r>
-        <w:rPr>
-          <w:rFonts w:ascii="Arial" w:hAnsi="Arial" w:cs="Arial"/>
-        </w:rPr>
-        <w:t xml:space="preserve"> que será utilizado no artefato.</w:t>
+        <w:t>Configurar correio eletrônico, responsável pela configuração do email que será utilizado no artefato.</w:t>
       </w:r>
     </w:p>
     <w:p>
@@ -1106,41 +1042,13 @@
           <w:rFonts w:ascii="Arial" w:hAnsi="Arial" w:cs="Arial"/>
         </w:rPr>
         <w:tab/>
-        <w:t xml:space="preserve">Gerenciar </w:t>
-      </w:r>
-      <w:proofErr w:type="spellStart"/>
-      <w:r>
-        <w:rPr>
-          <w:rFonts w:ascii="Arial" w:hAnsi="Arial" w:cs="Arial"/>
-        </w:rPr>
-        <w:t>dashboard</w:t>
-      </w:r>
-      <w:proofErr w:type="spellEnd"/>
-      <w:r>
-        <w:rPr>
-          <w:rFonts w:ascii="Arial" w:hAnsi="Arial" w:cs="Arial"/>
-        </w:rPr>
-        <w:t xml:space="preserve">, responsável pela criação e </w:t>
-      </w:r>
-      <w:r>
-        <w:rPr>
-          <w:rFonts w:ascii="Arial" w:hAnsi="Arial" w:cs="Arial"/>
-        </w:rPr>
-        <w:t xml:space="preserve">controle do </w:t>
-      </w:r>
-      <w:proofErr w:type="spellStart"/>
-      <w:r>
-        <w:rPr>
-          <w:rFonts w:ascii="Arial" w:hAnsi="Arial" w:cs="Arial"/>
-        </w:rPr>
-        <w:t>dashboard</w:t>
-      </w:r>
-      <w:proofErr w:type="spellEnd"/>
-      <w:r>
-        <w:rPr>
-          <w:rFonts w:ascii="Arial" w:hAnsi="Arial" w:cs="Arial"/>
-        </w:rPr>
-        <w:t xml:space="preserve"> criado.</w:t>
+        <w:t xml:space="preserve">Gerenciar dashboard, responsável pela criação e </w:t>
+      </w:r>
+      <w:r>
+        <w:rPr>
+          <w:rFonts w:ascii="Arial" w:hAnsi="Arial" w:cs="Arial"/>
+        </w:rPr>
+        <w:t>controle do dashboard criado.</w:t>
       </w:r>
     </w:p>
     <w:p>
@@ -1163,21 +1071,7 @@
         <w:rPr>
           <w:rFonts w:ascii="Arial" w:hAnsi="Arial" w:cs="Arial"/>
         </w:rPr>
-        <w:t xml:space="preserve">, responsável pelo estudo do layout do </w:t>
-      </w:r>
-      <w:proofErr w:type="spellStart"/>
-      <w:r>
-        <w:rPr>
-          <w:rFonts w:ascii="Arial" w:hAnsi="Arial" w:cs="Arial"/>
-        </w:rPr>
-        <w:t>dashboard</w:t>
-      </w:r>
-      <w:proofErr w:type="spellEnd"/>
-      <w:r>
-        <w:rPr>
-          <w:rFonts w:ascii="Arial" w:hAnsi="Arial" w:cs="Arial"/>
-        </w:rPr>
-        <w:t xml:space="preserve"> visando clareza visual para os usuários.</w:t>
+        <w:t>, responsável pelo estudo do layout do dashboard visando clareza visual para os usuários.</w:t>
       </w:r>
     </w:p>
     <w:p>
@@ -1193,21 +1087,7 @@
           <w:rFonts w:ascii="Arial" w:hAnsi="Arial" w:cs="Arial"/>
         </w:rPr>
         <w:tab/>
-        <w:t xml:space="preserve">Enviar </w:t>
-      </w:r>
-      <w:proofErr w:type="spellStart"/>
-      <w:r>
-        <w:rPr>
-          <w:rFonts w:ascii="Arial" w:hAnsi="Arial" w:cs="Arial"/>
-        </w:rPr>
-        <w:t>report</w:t>
-      </w:r>
-      <w:proofErr w:type="spellEnd"/>
-      <w:r>
-        <w:rPr>
-          <w:rFonts w:ascii="Arial" w:hAnsi="Arial" w:cs="Arial"/>
-        </w:rPr>
-        <w:t xml:space="preserve"> semanal</w:t>
+        <w:t>Enviar report semanal</w:t>
       </w:r>
     </w:p>
     <w:p>
@@ -1452,61 +1332,11 @@
           <w:rFonts w:ascii="Arial" w:hAnsi="Arial" w:cs="Arial"/>
         </w:rPr>
       </w:pPr>
-      <w:proofErr w:type="spellStart"/>
-      <w:r>
-        <w:rPr>
-          <w:rFonts w:ascii="Arial" w:hAnsi="Arial" w:cs="Arial"/>
-        </w:rPr>
-        <w:t>QlikView</w:t>
-      </w:r>
-      <w:proofErr w:type="spellEnd"/>
-      <w:r>
-        <w:rPr>
-          <w:rFonts w:ascii="Arial" w:hAnsi="Arial" w:cs="Arial"/>
-        </w:rPr>
-        <w:t xml:space="preserve"> </w:t>
-      </w:r>
-      <w:proofErr w:type="spellStart"/>
-      <w:r>
-        <w:rPr>
-          <w:rFonts w:ascii="Arial" w:hAnsi="Arial" w:cs="Arial"/>
-        </w:rPr>
-        <w:t>SalesForce</w:t>
-      </w:r>
-      <w:proofErr w:type="spellEnd"/>
-      <w:r>
-        <w:rPr>
-          <w:rFonts w:ascii="Arial" w:hAnsi="Arial" w:cs="Arial"/>
-        </w:rPr>
-        <w:t xml:space="preserve"> </w:t>
-      </w:r>
-      <w:proofErr w:type="spellStart"/>
-      <w:r>
-        <w:rPr>
-          <w:rFonts w:ascii="Arial" w:hAnsi="Arial" w:cs="Arial"/>
-        </w:rPr>
-        <w:t>Connector</w:t>
-      </w:r>
-      <w:proofErr w:type="spellEnd"/>
-      <w:r>
-        <w:rPr>
-          <w:rFonts w:ascii="Arial" w:hAnsi="Arial" w:cs="Arial"/>
-        </w:rPr>
-        <w:t xml:space="preserve"> (</w:t>
-      </w:r>
-      <w:proofErr w:type="spellStart"/>
-      <w:r>
-        <w:rPr>
-          <w:rFonts w:ascii="Arial" w:hAnsi="Arial" w:cs="Arial"/>
-        </w:rPr>
-        <w:t>QlikTech</w:t>
-      </w:r>
-      <w:proofErr w:type="spellEnd"/>
-      <w:r>
-        <w:rPr>
-          <w:rFonts w:ascii="Arial" w:hAnsi="Arial" w:cs="Arial"/>
-        </w:rPr>
-        <w:t>, 2011).</w:t>
+      <w:r>
+        <w:rPr>
+          <w:rFonts w:ascii="Arial" w:hAnsi="Arial" w:cs="Arial"/>
+        </w:rPr>
+        <w:t>QlikView SalesForce Connector (QlikTech, 2011).</w:t>
       </w:r>
     </w:p>
     <w:tbl>
@@ -1547,19 +1377,11 @@
                 <w:rFonts w:ascii="Arial" w:hAnsi="Arial" w:cs="Arial"/>
               </w:rPr>
             </w:pPr>
-            <w:proofErr w:type="spellStart"/>
-            <w:r>
-              <w:rPr>
-                <w:rFonts w:ascii="Arial" w:hAnsi="Arial" w:cs="Arial"/>
-              </w:rPr>
-              <w:t>QlikTech</w:t>
-            </w:r>
-            <w:proofErr w:type="spellEnd"/>
-            <w:r>
-              <w:rPr>
-                <w:rFonts w:ascii="Arial" w:hAnsi="Arial" w:cs="Arial"/>
-              </w:rPr>
-              <w:t>, 2011</w:t>
+            <w:r>
+              <w:rPr>
+                <w:rFonts w:ascii="Arial" w:hAnsi="Arial" w:cs="Arial"/>
+              </w:rPr>
+              <w:t>QlikTech, 2011</w:t>
             </w:r>
           </w:p>
         </w:tc>
@@ -1657,19 +1479,11 @@
                 <w:rFonts w:ascii="Arial" w:hAnsi="Arial" w:cs="Arial"/>
               </w:rPr>
             </w:pPr>
-            <w:proofErr w:type="spellStart"/>
-            <w:r>
-              <w:rPr>
-                <w:rFonts w:ascii="Arial" w:hAnsi="Arial" w:cs="Arial"/>
-              </w:rPr>
-              <w:t>Dashboard</w:t>
-            </w:r>
-            <w:proofErr w:type="spellEnd"/>
-            <w:r>
-              <w:rPr>
-                <w:rFonts w:ascii="Arial" w:hAnsi="Arial" w:cs="Arial"/>
-              </w:rPr>
-              <w:t xml:space="preserve"> para visualização dos dados</w:t>
+            <w:r>
+              <w:rPr>
+                <w:rFonts w:ascii="Arial" w:hAnsi="Arial" w:cs="Arial"/>
+              </w:rPr>
+              <w:t>Dashboard para visualização dos dados</w:t>
             </w:r>
           </w:p>
         </w:tc>
@@ -1730,16 +1544,8 @@
               <w:rPr>
                 <w:rFonts w:ascii="Arial" w:hAnsi="Arial" w:cs="Arial"/>
               </w:rPr>
-              <w:t xml:space="preserve">Envio de </w:t>
-            </w:r>
-            <w:proofErr w:type="spellStart"/>
-            <w:r>
-              <w:rPr>
-                <w:rFonts w:ascii="Arial" w:hAnsi="Arial" w:cs="Arial"/>
-              </w:rPr>
-              <w:t>report</w:t>
-            </w:r>
-            <w:proofErr w:type="spellEnd"/>
+              <w:t>Envio de report</w:t>
+            </w:r>
           </w:p>
         </w:tc>
         <w:tc>
@@ -2308,21 +2114,12 @@
                 <w:rFonts w:ascii="Arial" w:hAnsi="Arial" w:cs="Arial"/>
               </w:rPr>
             </w:pPr>
-            <w:proofErr w:type="spellStart"/>
             <w:r>
               <w:rPr>
                 <w:rFonts w:ascii="Arial" w:hAnsi="Arial" w:cs="Arial"/>
                 <w:color w:val="000000"/>
               </w:rPr>
-              <w:t>Seg</w:t>
-            </w:r>
-            <w:proofErr w:type="spellEnd"/>
-            <w:r>
-              <w:rPr>
-                <w:rFonts w:ascii="Arial" w:hAnsi="Arial" w:cs="Arial"/>
-                <w:color w:val="000000"/>
-              </w:rPr>
-              <w:t xml:space="preserve"> 17/03/14</w:t>
+              <w:t>Seg 17/03/14</w:t>
             </w:r>
           </w:p>
         </w:tc>
@@ -2346,21 +2143,12 @@
                 <w:rFonts w:ascii="Arial" w:hAnsi="Arial" w:cs="Arial"/>
               </w:rPr>
             </w:pPr>
-            <w:proofErr w:type="spellStart"/>
             <w:r>
               <w:rPr>
                 <w:rFonts w:ascii="Arial" w:hAnsi="Arial" w:cs="Arial"/>
                 <w:color w:val="000000"/>
               </w:rPr>
-              <w:t>Seg</w:t>
-            </w:r>
-            <w:proofErr w:type="spellEnd"/>
-            <w:r>
-              <w:rPr>
-                <w:rFonts w:ascii="Arial" w:hAnsi="Arial" w:cs="Arial"/>
-                <w:color w:val="000000"/>
-              </w:rPr>
-              <w:t xml:space="preserve"> 13/10/14</w:t>
+              <w:t>Seg 13/10/14</w:t>
             </w:r>
           </w:p>
         </w:tc>
@@ -2415,21 +2203,12 @@
                 <w:rFonts w:ascii="Arial" w:hAnsi="Arial" w:cs="Arial"/>
               </w:rPr>
             </w:pPr>
-            <w:proofErr w:type="spellStart"/>
             <w:r>
               <w:rPr>
                 <w:rFonts w:ascii="Arial" w:hAnsi="Arial" w:cs="Arial"/>
                 <w:color w:val="000000"/>
               </w:rPr>
-              <w:t>Seg</w:t>
-            </w:r>
-            <w:proofErr w:type="spellEnd"/>
-            <w:r>
-              <w:rPr>
-                <w:rFonts w:ascii="Arial" w:hAnsi="Arial" w:cs="Arial"/>
-                <w:color w:val="000000"/>
-              </w:rPr>
-              <w:t xml:space="preserve"> 17/03/14</w:t>
+              <w:t>Seg 17/03/14</w:t>
             </w:r>
           </w:p>
         </w:tc>
@@ -2453,21 +2232,12 @@
                 <w:rFonts w:ascii="Arial" w:hAnsi="Arial" w:cs="Arial"/>
               </w:rPr>
             </w:pPr>
-            <w:proofErr w:type="spellStart"/>
             <w:r>
               <w:rPr>
                 <w:rFonts w:ascii="Arial" w:hAnsi="Arial" w:cs="Arial"/>
                 <w:color w:val="000000"/>
               </w:rPr>
-              <w:t>Seg</w:t>
-            </w:r>
-            <w:proofErr w:type="spellEnd"/>
-            <w:r>
-              <w:rPr>
-                <w:rFonts w:ascii="Arial" w:hAnsi="Arial" w:cs="Arial"/>
-                <w:color w:val="000000"/>
-              </w:rPr>
-              <w:t xml:space="preserve"> 27/10/14</w:t>
+              <w:t>Seg 27/10/14</w:t>
             </w:r>
           </w:p>
         </w:tc>
@@ -2523,23 +2293,13 @@
                 <w:rFonts w:ascii="Arial" w:hAnsi="Arial" w:cs="Arial"/>
               </w:rPr>
             </w:pPr>
-            <w:proofErr w:type="spellStart"/>
             <w:r>
               <w:rPr>
                 <w:rFonts w:ascii="Arial" w:hAnsi="Arial" w:cs="Arial"/>
                 <w:bCs/>
                 <w:color w:val="000000"/>
               </w:rPr>
-              <w:t>Seg</w:t>
-            </w:r>
-            <w:proofErr w:type="spellEnd"/>
-            <w:r>
-              <w:rPr>
-                <w:rFonts w:ascii="Arial" w:hAnsi="Arial" w:cs="Arial"/>
-                <w:bCs/>
-                <w:color w:val="000000"/>
-              </w:rPr>
-              <w:t xml:space="preserve"> 14/04/14</w:t>
+              <w:t>Seg 14/04/14</w:t>
             </w:r>
           </w:p>
         </w:tc>
@@ -2563,23 +2323,13 @@
                 <w:rFonts w:ascii="Arial" w:hAnsi="Arial" w:cs="Arial"/>
               </w:rPr>
             </w:pPr>
-            <w:proofErr w:type="spellStart"/>
             <w:r>
               <w:rPr>
                 <w:rFonts w:ascii="Arial" w:hAnsi="Arial" w:cs="Arial"/>
                 <w:bCs/>
                 <w:color w:val="000000"/>
               </w:rPr>
-              <w:t>Seg</w:t>
-            </w:r>
-            <w:proofErr w:type="spellEnd"/>
-            <w:r>
-              <w:rPr>
-                <w:rFonts w:ascii="Arial" w:hAnsi="Arial" w:cs="Arial"/>
-                <w:bCs/>
-                <w:color w:val="000000"/>
-              </w:rPr>
-              <w:t xml:space="preserve"> 28/04/14</w:t>
+              <w:t>Seg 28/04/14</w:t>
             </w:r>
           </w:p>
         </w:tc>
@@ -2634,21 +2384,12 @@
                 <w:rFonts w:ascii="Arial" w:hAnsi="Arial" w:cs="Arial"/>
               </w:rPr>
             </w:pPr>
-            <w:proofErr w:type="spellStart"/>
             <w:r>
               <w:rPr>
                 <w:rFonts w:ascii="Arial" w:hAnsi="Arial" w:cs="Arial"/>
                 <w:color w:val="000000"/>
               </w:rPr>
-              <w:t>Seg</w:t>
-            </w:r>
-            <w:proofErr w:type="spellEnd"/>
-            <w:r>
-              <w:rPr>
-                <w:rFonts w:ascii="Arial" w:hAnsi="Arial" w:cs="Arial"/>
-                <w:color w:val="000000"/>
-              </w:rPr>
-              <w:t xml:space="preserve"> 14/04/14</w:t>
+              <w:t>Seg 14/04/14</w:t>
             </w:r>
           </w:p>
         </w:tc>
@@ -2672,21 +2413,12 @@
                 <w:rFonts w:ascii="Arial" w:hAnsi="Arial" w:cs="Arial"/>
               </w:rPr>
             </w:pPr>
-            <w:proofErr w:type="spellStart"/>
             <w:r>
               <w:rPr>
                 <w:rFonts w:ascii="Arial" w:hAnsi="Arial" w:cs="Arial"/>
                 <w:color w:val="000000"/>
               </w:rPr>
-              <w:t>Seg</w:t>
-            </w:r>
-            <w:proofErr w:type="spellEnd"/>
-            <w:r>
-              <w:rPr>
-                <w:rFonts w:ascii="Arial" w:hAnsi="Arial" w:cs="Arial"/>
-                <w:color w:val="000000"/>
-              </w:rPr>
-              <w:t xml:space="preserve"> 28/04/14</w:t>
+              <w:t>Seg 28/04/14</w:t>
             </w:r>
           </w:p>
         </w:tc>
@@ -2741,21 +2473,12 @@
                 <w:rFonts w:ascii="Arial" w:hAnsi="Arial" w:cs="Arial"/>
               </w:rPr>
             </w:pPr>
-            <w:proofErr w:type="spellStart"/>
             <w:r>
               <w:rPr>
                 <w:rFonts w:ascii="Arial" w:hAnsi="Arial" w:cs="Arial"/>
                 <w:color w:val="000000"/>
               </w:rPr>
-              <w:t>Seg</w:t>
-            </w:r>
-            <w:proofErr w:type="spellEnd"/>
-            <w:r>
-              <w:rPr>
-                <w:rFonts w:ascii="Arial" w:hAnsi="Arial" w:cs="Arial"/>
-                <w:color w:val="000000"/>
-              </w:rPr>
-              <w:t xml:space="preserve"> 14/04/14</w:t>
+              <w:t>Seg 14/04/14</w:t>
             </w:r>
           </w:p>
         </w:tc>
@@ -2779,21 +2502,12 @@
                 <w:rFonts w:ascii="Arial" w:hAnsi="Arial" w:cs="Arial"/>
               </w:rPr>
             </w:pPr>
-            <w:proofErr w:type="spellStart"/>
             <w:r>
               <w:rPr>
                 <w:rFonts w:ascii="Arial" w:hAnsi="Arial" w:cs="Arial"/>
                 <w:color w:val="000000"/>
               </w:rPr>
-              <w:t>Seg</w:t>
-            </w:r>
-            <w:proofErr w:type="spellEnd"/>
-            <w:r>
-              <w:rPr>
-                <w:rFonts w:ascii="Arial" w:hAnsi="Arial" w:cs="Arial"/>
-                <w:color w:val="000000"/>
-              </w:rPr>
-              <w:t xml:space="preserve"> 28/04/14</w:t>
+              <w:t>Seg 28/04/14</w:t>
             </w:r>
           </w:p>
         </w:tc>
@@ -2848,21 +2562,12 @@
                 <w:rFonts w:ascii="Arial" w:hAnsi="Arial" w:cs="Arial"/>
               </w:rPr>
             </w:pPr>
-            <w:proofErr w:type="spellStart"/>
             <w:r>
               <w:rPr>
                 <w:rFonts w:ascii="Arial" w:hAnsi="Arial" w:cs="Arial"/>
                 <w:color w:val="000000"/>
               </w:rPr>
-              <w:t>Seg</w:t>
-            </w:r>
-            <w:proofErr w:type="spellEnd"/>
-            <w:r>
-              <w:rPr>
-                <w:rFonts w:ascii="Arial" w:hAnsi="Arial" w:cs="Arial"/>
-                <w:color w:val="000000"/>
-              </w:rPr>
-              <w:t xml:space="preserve"> 14/04/14</w:t>
+              <w:t>Seg 14/04/14</w:t>
             </w:r>
           </w:p>
         </w:tc>
@@ -2886,21 +2591,12 @@
                 <w:rFonts w:ascii="Arial" w:hAnsi="Arial" w:cs="Arial"/>
               </w:rPr>
             </w:pPr>
-            <w:proofErr w:type="spellStart"/>
             <w:r>
               <w:rPr>
                 <w:rFonts w:ascii="Arial" w:hAnsi="Arial" w:cs="Arial"/>
                 <w:color w:val="000000"/>
               </w:rPr>
-              <w:t>Seg</w:t>
-            </w:r>
-            <w:proofErr w:type="spellEnd"/>
-            <w:r>
-              <w:rPr>
-                <w:rFonts w:ascii="Arial" w:hAnsi="Arial" w:cs="Arial"/>
-                <w:color w:val="000000"/>
-              </w:rPr>
-              <w:t xml:space="preserve"> 28/04/14</w:t>
+              <w:t>Seg 28/04/14</w:t>
             </w:r>
           </w:p>
         </w:tc>
@@ -2955,21 +2651,12 @@
                 <w:rFonts w:ascii="Arial" w:hAnsi="Arial" w:cs="Arial"/>
               </w:rPr>
             </w:pPr>
-            <w:proofErr w:type="spellStart"/>
             <w:r>
               <w:rPr>
                 <w:rFonts w:ascii="Arial" w:hAnsi="Arial" w:cs="Arial"/>
                 <w:color w:val="000000"/>
               </w:rPr>
-              <w:t>Seg</w:t>
-            </w:r>
-            <w:proofErr w:type="spellEnd"/>
-            <w:r>
-              <w:rPr>
-                <w:rFonts w:ascii="Arial" w:hAnsi="Arial" w:cs="Arial"/>
-                <w:color w:val="000000"/>
-              </w:rPr>
-              <w:t xml:space="preserve"> 09/06/14</w:t>
+              <w:t>Seg 09/06/14</w:t>
             </w:r>
           </w:p>
         </w:tc>
@@ -2993,21 +2680,12 @@
                 <w:rFonts w:ascii="Arial" w:hAnsi="Arial" w:cs="Arial"/>
               </w:rPr>
             </w:pPr>
-            <w:proofErr w:type="spellStart"/>
             <w:r>
               <w:rPr>
                 <w:rFonts w:ascii="Arial" w:hAnsi="Arial" w:cs="Arial"/>
                 <w:color w:val="000000"/>
               </w:rPr>
-              <w:t>Seg</w:t>
-            </w:r>
-            <w:proofErr w:type="spellEnd"/>
-            <w:r>
-              <w:rPr>
-                <w:rFonts w:ascii="Arial" w:hAnsi="Arial" w:cs="Arial"/>
-                <w:color w:val="000000"/>
-              </w:rPr>
-              <w:t xml:space="preserve"> 21/07/14</w:t>
+              <w:t>Seg 21/07/14</w:t>
             </w:r>
           </w:p>
         </w:tc>
@@ -3062,21 +2740,12 @@
                 <w:rFonts w:ascii="Arial" w:hAnsi="Arial" w:cs="Arial"/>
               </w:rPr>
             </w:pPr>
-            <w:proofErr w:type="spellStart"/>
             <w:r>
               <w:rPr>
                 <w:rFonts w:ascii="Arial" w:hAnsi="Arial" w:cs="Arial"/>
                 <w:color w:val="000000"/>
               </w:rPr>
-              <w:t>Seg</w:t>
-            </w:r>
-            <w:proofErr w:type="spellEnd"/>
-            <w:r>
-              <w:rPr>
-                <w:rFonts w:ascii="Arial" w:hAnsi="Arial" w:cs="Arial"/>
-                <w:color w:val="000000"/>
-              </w:rPr>
-              <w:t xml:space="preserve"> 21/04/14</w:t>
+              <w:t>Seg 21/04/14</w:t>
             </w:r>
           </w:p>
         </w:tc>
@@ -3100,21 +2769,12 @@
                 <w:rFonts w:ascii="Arial" w:hAnsi="Arial" w:cs="Arial"/>
               </w:rPr>
             </w:pPr>
-            <w:proofErr w:type="spellStart"/>
             <w:r>
               <w:rPr>
                 <w:rFonts w:ascii="Arial" w:hAnsi="Arial" w:cs="Arial"/>
                 <w:color w:val="000000"/>
               </w:rPr>
-              <w:t>Seg</w:t>
-            </w:r>
-            <w:proofErr w:type="spellEnd"/>
-            <w:r>
-              <w:rPr>
-                <w:rFonts w:ascii="Arial" w:hAnsi="Arial" w:cs="Arial"/>
-                <w:color w:val="000000"/>
-              </w:rPr>
-              <w:t xml:space="preserve"> 05/05/14</w:t>
+              <w:t>Seg 05/05/14</w:t>
             </w:r>
           </w:p>
         </w:tc>
@@ -3169,21 +2829,12 @@
                 <w:rFonts w:ascii="Arial" w:hAnsi="Arial" w:cs="Arial"/>
               </w:rPr>
             </w:pPr>
-            <w:proofErr w:type="spellStart"/>
             <w:r>
               <w:rPr>
                 <w:rFonts w:ascii="Arial" w:hAnsi="Arial" w:cs="Arial"/>
                 <w:color w:val="000000"/>
               </w:rPr>
-              <w:t>Seg</w:t>
-            </w:r>
-            <w:proofErr w:type="spellEnd"/>
-            <w:r>
-              <w:rPr>
-                <w:rFonts w:ascii="Arial" w:hAnsi="Arial" w:cs="Arial"/>
-                <w:color w:val="000000"/>
-              </w:rPr>
-              <w:t xml:space="preserve"> 21/04/14</w:t>
+              <w:t>Seg 21/04/14</w:t>
             </w:r>
           </w:p>
         </w:tc>
@@ -3207,21 +2858,12 @@
                 <w:rFonts w:ascii="Arial" w:hAnsi="Arial" w:cs="Arial"/>
               </w:rPr>
             </w:pPr>
-            <w:proofErr w:type="spellStart"/>
             <w:r>
               <w:rPr>
                 <w:rFonts w:ascii="Arial" w:hAnsi="Arial" w:cs="Arial"/>
                 <w:color w:val="000000"/>
               </w:rPr>
-              <w:t>Seg</w:t>
-            </w:r>
-            <w:proofErr w:type="spellEnd"/>
-            <w:r>
-              <w:rPr>
-                <w:rFonts w:ascii="Arial" w:hAnsi="Arial" w:cs="Arial"/>
-                <w:color w:val="000000"/>
-              </w:rPr>
-              <w:t xml:space="preserve"> 26/05/14</w:t>
+              <w:t>Seg 26/05/14</w:t>
             </w:r>
           </w:p>
         </w:tc>
@@ -3276,21 +2918,12 @@
                 <w:rFonts w:ascii="Arial" w:hAnsi="Arial" w:cs="Arial"/>
               </w:rPr>
             </w:pPr>
-            <w:proofErr w:type="spellStart"/>
             <w:r>
               <w:rPr>
                 <w:rFonts w:ascii="Arial" w:hAnsi="Arial" w:cs="Arial"/>
                 <w:color w:val="000000"/>
               </w:rPr>
-              <w:t>Seg</w:t>
-            </w:r>
-            <w:proofErr w:type="spellEnd"/>
-            <w:r>
-              <w:rPr>
-                <w:rFonts w:ascii="Arial" w:hAnsi="Arial" w:cs="Arial"/>
-                <w:color w:val="000000"/>
-              </w:rPr>
-              <w:t xml:space="preserve"> 21/04/14</w:t>
+              <w:t>Seg 21/04/14</w:t>
             </w:r>
           </w:p>
         </w:tc>
@@ -3314,21 +2947,12 @@
                 <w:rFonts w:ascii="Arial" w:hAnsi="Arial" w:cs="Arial"/>
               </w:rPr>
             </w:pPr>
-            <w:proofErr w:type="spellStart"/>
             <w:r>
               <w:rPr>
                 <w:rFonts w:ascii="Arial" w:hAnsi="Arial" w:cs="Arial"/>
                 <w:color w:val="000000"/>
               </w:rPr>
-              <w:t>Seg</w:t>
-            </w:r>
-            <w:proofErr w:type="spellEnd"/>
-            <w:r>
-              <w:rPr>
-                <w:rFonts w:ascii="Arial" w:hAnsi="Arial" w:cs="Arial"/>
-                <w:color w:val="000000"/>
-              </w:rPr>
-              <w:t xml:space="preserve"> 26/05/14</w:t>
+              <w:t>Seg 26/05/14</w:t>
             </w:r>
           </w:p>
         </w:tc>
@@ -3383,21 +3007,12 @@
                 <w:rFonts w:ascii="Arial" w:hAnsi="Arial" w:cs="Arial"/>
               </w:rPr>
             </w:pPr>
-            <w:proofErr w:type="spellStart"/>
             <w:r>
               <w:rPr>
                 <w:rFonts w:ascii="Arial" w:hAnsi="Arial" w:cs="Arial"/>
                 <w:color w:val="000000"/>
               </w:rPr>
-              <w:t>Seg</w:t>
-            </w:r>
-            <w:proofErr w:type="spellEnd"/>
-            <w:r>
-              <w:rPr>
-                <w:rFonts w:ascii="Arial" w:hAnsi="Arial" w:cs="Arial"/>
-                <w:color w:val="000000"/>
-              </w:rPr>
-              <w:t xml:space="preserve"> 26/05/14</w:t>
+              <w:t>Seg 26/05/14</w:t>
             </w:r>
           </w:p>
         </w:tc>
@@ -3421,21 +3036,12 @@
                 <w:rFonts w:ascii="Arial" w:hAnsi="Arial" w:cs="Arial"/>
               </w:rPr>
             </w:pPr>
-            <w:proofErr w:type="spellStart"/>
             <w:r>
               <w:rPr>
                 <w:rFonts w:ascii="Arial" w:hAnsi="Arial" w:cs="Arial"/>
                 <w:color w:val="000000"/>
               </w:rPr>
-              <w:t>Seg</w:t>
-            </w:r>
-            <w:proofErr w:type="spellEnd"/>
-            <w:r>
-              <w:rPr>
-                <w:rFonts w:ascii="Arial" w:hAnsi="Arial" w:cs="Arial"/>
-                <w:color w:val="000000"/>
-              </w:rPr>
-              <w:t xml:space="preserve"> 09/06/14</w:t>
+              <w:t>Seg 09/06/14</w:t>
             </w:r>
           </w:p>
         </w:tc>
@@ -3467,18 +3073,8 @@
                 <w:bCs/>
                 <w:color w:val="000000"/>
               </w:rPr>
-              <w:t xml:space="preserve">Criação do </w:t>
-            </w:r>
-            <w:proofErr w:type="spellStart"/>
-            <w:r>
-              <w:rPr>
-                <w:rFonts w:ascii="Arial" w:hAnsi="Arial" w:cs="Arial"/>
-                <w:bCs/>
-                <w:color w:val="000000"/>
-              </w:rPr>
-              <w:t>Dashboard</w:t>
-            </w:r>
-            <w:proofErr w:type="spellEnd"/>
+              <w:t>Criação do Dashboard</w:t>
+            </w:r>
           </w:p>
         </w:tc>
         <w:tc>
@@ -3501,23 +3097,13 @@
                 <w:rFonts w:ascii="Arial" w:hAnsi="Arial" w:cs="Arial"/>
               </w:rPr>
             </w:pPr>
-            <w:proofErr w:type="spellStart"/>
             <w:r>
               <w:rPr>
                 <w:rFonts w:ascii="Arial" w:hAnsi="Arial" w:cs="Arial"/>
                 <w:bCs/>
                 <w:color w:val="000000"/>
               </w:rPr>
-              <w:t>Seg</w:t>
-            </w:r>
-            <w:proofErr w:type="spellEnd"/>
-            <w:r>
-              <w:rPr>
-                <w:rFonts w:ascii="Arial" w:hAnsi="Arial" w:cs="Arial"/>
-                <w:bCs/>
-                <w:color w:val="000000"/>
-              </w:rPr>
-              <w:t xml:space="preserve"> 09/06/14</w:t>
+              <w:t>Seg 09/06/14</w:t>
             </w:r>
           </w:p>
         </w:tc>
@@ -3541,23 +3127,13 @@
                 <w:rFonts w:ascii="Arial" w:hAnsi="Arial" w:cs="Arial"/>
               </w:rPr>
             </w:pPr>
-            <w:proofErr w:type="spellStart"/>
             <w:r>
               <w:rPr>
                 <w:rFonts w:ascii="Arial" w:hAnsi="Arial" w:cs="Arial"/>
                 <w:bCs/>
                 <w:color w:val="000000"/>
               </w:rPr>
-              <w:t>Seg</w:t>
-            </w:r>
-            <w:proofErr w:type="spellEnd"/>
-            <w:r>
-              <w:rPr>
-                <w:rFonts w:ascii="Arial" w:hAnsi="Arial" w:cs="Arial"/>
-                <w:bCs/>
-                <w:color w:val="000000"/>
-              </w:rPr>
-              <w:t xml:space="preserve"> 13/10/14</w:t>
+              <w:t>Seg 13/10/14</w:t>
             </w:r>
           </w:p>
         </w:tc>
@@ -3612,21 +3188,12 @@
                 <w:rFonts w:ascii="Arial" w:hAnsi="Arial" w:cs="Arial"/>
               </w:rPr>
             </w:pPr>
-            <w:proofErr w:type="spellStart"/>
             <w:r>
               <w:rPr>
                 <w:rFonts w:ascii="Arial" w:hAnsi="Arial" w:cs="Arial"/>
                 <w:color w:val="000000"/>
               </w:rPr>
-              <w:t>Seg</w:t>
-            </w:r>
-            <w:proofErr w:type="spellEnd"/>
-            <w:r>
-              <w:rPr>
-                <w:rFonts w:ascii="Arial" w:hAnsi="Arial" w:cs="Arial"/>
-                <w:color w:val="000000"/>
-              </w:rPr>
-              <w:t xml:space="preserve"> 09/06/14</w:t>
+              <w:t>Seg 09/06/14</w:t>
             </w:r>
           </w:p>
         </w:tc>
@@ -3650,21 +3217,12 @@
                 <w:rFonts w:ascii="Arial" w:hAnsi="Arial" w:cs="Arial"/>
               </w:rPr>
             </w:pPr>
-            <w:proofErr w:type="spellStart"/>
             <w:r>
               <w:rPr>
                 <w:rFonts w:ascii="Arial" w:hAnsi="Arial" w:cs="Arial"/>
                 <w:color w:val="000000"/>
               </w:rPr>
-              <w:t>Seg</w:t>
-            </w:r>
-            <w:proofErr w:type="spellEnd"/>
-            <w:r>
-              <w:rPr>
-                <w:rFonts w:ascii="Arial" w:hAnsi="Arial" w:cs="Arial"/>
-                <w:color w:val="000000"/>
-              </w:rPr>
-              <w:t xml:space="preserve"> 23/06/14</w:t>
+              <w:t>Seg 23/06/14</w:t>
             </w:r>
           </w:p>
         </w:tc>
@@ -3719,21 +3277,12 @@
                 <w:rFonts w:ascii="Arial" w:hAnsi="Arial" w:cs="Arial"/>
               </w:rPr>
             </w:pPr>
-            <w:proofErr w:type="spellStart"/>
             <w:r>
               <w:rPr>
                 <w:rFonts w:ascii="Arial" w:hAnsi="Arial" w:cs="Arial"/>
                 <w:color w:val="000000"/>
               </w:rPr>
-              <w:t>Seg</w:t>
-            </w:r>
-            <w:proofErr w:type="spellEnd"/>
-            <w:r>
-              <w:rPr>
-                <w:rFonts w:ascii="Arial" w:hAnsi="Arial" w:cs="Arial"/>
-                <w:color w:val="000000"/>
-              </w:rPr>
-              <w:t xml:space="preserve"> 09/06/14</w:t>
+              <w:t>Seg 09/06/14</w:t>
             </w:r>
           </w:p>
         </w:tc>
@@ -3757,21 +3306,12 @@
                 <w:rFonts w:ascii="Arial" w:hAnsi="Arial" w:cs="Arial"/>
               </w:rPr>
             </w:pPr>
-            <w:proofErr w:type="spellStart"/>
             <w:r>
               <w:rPr>
                 <w:rFonts w:ascii="Arial" w:hAnsi="Arial" w:cs="Arial"/>
                 <w:color w:val="000000"/>
               </w:rPr>
-              <w:t>Seg</w:t>
-            </w:r>
-            <w:proofErr w:type="spellEnd"/>
-            <w:r>
-              <w:rPr>
-                <w:rFonts w:ascii="Arial" w:hAnsi="Arial" w:cs="Arial"/>
-                <w:color w:val="000000"/>
-              </w:rPr>
-              <w:t xml:space="preserve"> 13/10/14</w:t>
+              <w:t>Seg 13/10/14</w:t>
             </w:r>
           </w:p>
         </w:tc>
@@ -3826,21 +3366,12 @@
                 <w:rFonts w:ascii="Arial" w:hAnsi="Arial" w:cs="Arial"/>
               </w:rPr>
             </w:pPr>
-            <w:proofErr w:type="spellStart"/>
             <w:r>
               <w:rPr>
                 <w:rFonts w:ascii="Arial" w:hAnsi="Arial" w:cs="Arial"/>
                 <w:color w:val="000000"/>
               </w:rPr>
-              <w:t>Seg</w:t>
-            </w:r>
-            <w:proofErr w:type="spellEnd"/>
-            <w:r>
-              <w:rPr>
-                <w:rFonts w:ascii="Arial" w:hAnsi="Arial" w:cs="Arial"/>
-                <w:color w:val="000000"/>
-              </w:rPr>
-              <w:t xml:space="preserve"> 09/06/14</w:t>
+              <w:t>Seg 09/06/14</w:t>
             </w:r>
           </w:p>
         </w:tc>
@@ -3864,21 +3395,12 @@
                 <w:rFonts w:ascii="Arial" w:hAnsi="Arial" w:cs="Arial"/>
               </w:rPr>
             </w:pPr>
-            <w:proofErr w:type="spellStart"/>
             <w:r>
               <w:rPr>
                 <w:rFonts w:ascii="Arial" w:hAnsi="Arial" w:cs="Arial"/>
                 <w:color w:val="000000"/>
               </w:rPr>
-              <w:t>Seg</w:t>
-            </w:r>
-            <w:proofErr w:type="spellEnd"/>
-            <w:r>
-              <w:rPr>
-                <w:rFonts w:ascii="Arial" w:hAnsi="Arial" w:cs="Arial"/>
-                <w:color w:val="000000"/>
-              </w:rPr>
-              <w:t xml:space="preserve"> 23/06/14</w:t>
+              <w:t>Seg 23/06/14</w:t>
             </w:r>
           </w:p>
         </w:tc>
@@ -3909,17 +3431,8 @@
                 <w:rFonts w:ascii="Arial" w:hAnsi="Arial" w:cs="Arial"/>
                 <w:color w:val="000000"/>
               </w:rPr>
-              <w:t xml:space="preserve">Envio de </w:t>
-            </w:r>
-            <w:proofErr w:type="spellStart"/>
-            <w:r>
-              <w:rPr>
-                <w:rFonts w:ascii="Arial" w:hAnsi="Arial" w:cs="Arial"/>
-                <w:color w:val="000000"/>
-              </w:rPr>
-              <w:t>report</w:t>
-            </w:r>
-            <w:proofErr w:type="spellEnd"/>
+              <w:t>Envio de report</w:t>
+            </w:r>
           </w:p>
         </w:tc>
         <w:tc>
@@ -3942,21 +3455,12 @@
                 <w:rFonts w:ascii="Arial" w:hAnsi="Arial" w:cs="Arial"/>
               </w:rPr>
             </w:pPr>
-            <w:proofErr w:type="spellStart"/>
             <w:r>
               <w:rPr>
                 <w:rFonts w:ascii="Arial" w:hAnsi="Arial" w:cs="Arial"/>
                 <w:color w:val="000000"/>
               </w:rPr>
-              <w:t>Seg</w:t>
-            </w:r>
-            <w:proofErr w:type="spellEnd"/>
-            <w:r>
-              <w:rPr>
-                <w:rFonts w:ascii="Arial" w:hAnsi="Arial" w:cs="Arial"/>
-                <w:color w:val="000000"/>
-              </w:rPr>
-              <w:t xml:space="preserve"> 09/06/14</w:t>
+              <w:t>Seg 09/06/14</w:t>
             </w:r>
           </w:p>
         </w:tc>
@@ -3980,21 +3484,12 @@
                 <w:rFonts w:ascii="Arial" w:hAnsi="Arial" w:cs="Arial"/>
               </w:rPr>
             </w:pPr>
-            <w:proofErr w:type="spellStart"/>
             <w:r>
               <w:rPr>
                 <w:rFonts w:ascii="Arial" w:hAnsi="Arial" w:cs="Arial"/>
                 <w:color w:val="000000"/>
               </w:rPr>
-              <w:t>Seg</w:t>
-            </w:r>
-            <w:proofErr w:type="spellEnd"/>
-            <w:r>
-              <w:rPr>
-                <w:rFonts w:ascii="Arial" w:hAnsi="Arial" w:cs="Arial"/>
-                <w:color w:val="000000"/>
-              </w:rPr>
-              <w:t xml:space="preserve"> 23/06/14</w:t>
+              <w:t>Seg 23/06/14</w:t>
             </w:r>
           </w:p>
         </w:tc>
@@ -4049,21 +3544,12 @@
                 <w:rFonts w:ascii="Arial" w:hAnsi="Arial" w:cs="Arial"/>
               </w:rPr>
             </w:pPr>
-            <w:proofErr w:type="spellStart"/>
             <w:r>
               <w:rPr>
                 <w:rFonts w:ascii="Arial" w:hAnsi="Arial" w:cs="Arial"/>
                 <w:color w:val="000000"/>
               </w:rPr>
-              <w:t>Seg</w:t>
-            </w:r>
-            <w:proofErr w:type="spellEnd"/>
-            <w:r>
-              <w:rPr>
-                <w:rFonts w:ascii="Arial" w:hAnsi="Arial" w:cs="Arial"/>
-                <w:color w:val="000000"/>
-              </w:rPr>
-              <w:t xml:space="preserve"> 13/10/14</w:t>
+              <w:t>Seg 13/10/14</w:t>
             </w:r>
           </w:p>
         </w:tc>
@@ -4087,21 +3573,12 @@
                 <w:rFonts w:ascii="Arial" w:hAnsi="Arial" w:cs="Arial"/>
               </w:rPr>
             </w:pPr>
-            <w:proofErr w:type="spellStart"/>
             <w:r>
               <w:rPr>
                 <w:rFonts w:ascii="Arial" w:hAnsi="Arial" w:cs="Arial"/>
                 <w:color w:val="000000"/>
               </w:rPr>
-              <w:t>Seg</w:t>
-            </w:r>
-            <w:proofErr w:type="spellEnd"/>
-            <w:r>
-              <w:rPr>
-                <w:rFonts w:ascii="Arial" w:hAnsi="Arial" w:cs="Arial"/>
-                <w:color w:val="000000"/>
-              </w:rPr>
-              <w:t xml:space="preserve"> 27/10/14</w:t>
+              <w:t>Seg 27/10/14</w:t>
             </w:r>
           </w:p>
         </w:tc>
@@ -4156,21 +3633,12 @@
                 <w:rFonts w:ascii="Arial" w:hAnsi="Arial" w:cs="Arial"/>
               </w:rPr>
             </w:pPr>
-            <w:proofErr w:type="spellStart"/>
             <w:r>
               <w:rPr>
                 <w:rFonts w:ascii="Arial" w:hAnsi="Arial" w:cs="Arial"/>
                 <w:color w:val="000000"/>
               </w:rPr>
-              <w:t>Seg</w:t>
-            </w:r>
-            <w:proofErr w:type="spellEnd"/>
-            <w:r>
-              <w:rPr>
-                <w:rFonts w:ascii="Arial" w:hAnsi="Arial" w:cs="Arial"/>
-                <w:color w:val="000000"/>
-              </w:rPr>
-              <w:t xml:space="preserve"> 01/09/14</w:t>
+              <w:t>Seg 01/09/14</w:t>
             </w:r>
           </w:p>
         </w:tc>
@@ -4194,21 +3662,12 @@
                 <w:rFonts w:ascii="Arial" w:hAnsi="Arial" w:cs="Arial"/>
               </w:rPr>
             </w:pPr>
-            <w:proofErr w:type="spellStart"/>
             <w:r>
               <w:rPr>
                 <w:rFonts w:ascii="Arial" w:hAnsi="Arial" w:cs="Arial"/>
                 <w:color w:val="000000"/>
               </w:rPr>
-              <w:t>Seg</w:t>
-            </w:r>
-            <w:proofErr w:type="spellEnd"/>
-            <w:r>
-              <w:rPr>
-                <w:rFonts w:ascii="Arial" w:hAnsi="Arial" w:cs="Arial"/>
-                <w:color w:val="000000"/>
-              </w:rPr>
-              <w:t xml:space="preserve"> 27/10/14</w:t>
+              <w:t>Seg 27/10/14</w:t>
             </w:r>
           </w:p>
         </w:tc>
@@ -4263,21 +3722,12 @@
                 <w:rFonts w:ascii="Arial" w:hAnsi="Arial" w:cs="Arial"/>
               </w:rPr>
             </w:pPr>
-            <w:proofErr w:type="spellStart"/>
             <w:r>
               <w:rPr>
                 <w:rFonts w:ascii="Arial" w:hAnsi="Arial" w:cs="Arial"/>
                 <w:color w:val="000000"/>
               </w:rPr>
-              <w:t>Seg</w:t>
-            </w:r>
-            <w:proofErr w:type="spellEnd"/>
-            <w:r>
-              <w:rPr>
-                <w:rFonts w:ascii="Arial" w:hAnsi="Arial" w:cs="Arial"/>
-                <w:color w:val="000000"/>
-              </w:rPr>
-              <w:t xml:space="preserve"> 29/09/14</w:t>
+              <w:t>Seg 29/09/14</w:t>
             </w:r>
           </w:p>
         </w:tc>
@@ -4301,21 +3751,12 @@
                 <w:rFonts w:ascii="Arial" w:hAnsi="Arial" w:cs="Arial"/>
               </w:rPr>
             </w:pPr>
-            <w:proofErr w:type="spellStart"/>
             <w:r>
               <w:rPr>
                 <w:rFonts w:ascii="Arial" w:hAnsi="Arial" w:cs="Arial"/>
                 <w:color w:val="000000"/>
               </w:rPr>
-              <w:t>Seg</w:t>
-            </w:r>
-            <w:proofErr w:type="spellEnd"/>
-            <w:r>
-              <w:rPr>
-                <w:rFonts w:ascii="Arial" w:hAnsi="Arial" w:cs="Arial"/>
-                <w:color w:val="000000"/>
-              </w:rPr>
-              <w:t xml:space="preserve"> 27/10/14</w:t>
+              <w:t>Seg 27/10/14</w:t>
             </w:r>
           </w:p>
         </w:tc>
@@ -4438,8 +3879,8 @@
           <w:rFonts w:ascii="Arial" w:hAnsi="Arial" w:cs="Arial"/>
         </w:rPr>
       </w:pPr>
-      <w:bookmarkStart w:id="13" w:name="_Toc49663076"/>
-      <w:bookmarkStart w:id="14" w:name="_Toc49663073"/>
+      <w:bookmarkStart w:id="13" w:name="_Toc49663073"/>
+      <w:bookmarkStart w:id="14" w:name="_Toc49663076"/>
       <w:r>
         <w:rPr>
           <w:rFonts w:ascii="Arial" w:hAnsi="Arial" w:cs="Arial"/>
@@ -4483,7 +3924,7 @@
         </w:rPr>
         <w:t>Resultados Esperados</w:t>
       </w:r>
-      <w:bookmarkEnd w:id="14"/>
+      <w:bookmarkEnd w:id="13"/>
     </w:p>
     <w:tbl>
       <w:tblPr>
@@ -4828,21 +4269,7 @@
               <w:rPr>
                 <w:rFonts w:ascii="Arial" w:hAnsi="Arial" w:cs="Arial"/>
               </w:rPr>
-              <w:t xml:space="preserve">Inst. e </w:t>
-            </w:r>
-            <w:proofErr w:type="spellStart"/>
-            <w:r>
-              <w:rPr>
-                <w:rFonts w:ascii="Arial" w:hAnsi="Arial" w:cs="Arial"/>
-              </w:rPr>
-              <w:t>Config</w:t>
-            </w:r>
-            <w:proofErr w:type="spellEnd"/>
-            <w:r>
-              <w:rPr>
-                <w:rFonts w:ascii="Arial" w:hAnsi="Arial" w:cs="Arial"/>
-              </w:rPr>
-              <w:t>.</w:t>
+              <w:t>Inst. e Config.</w:t>
             </w:r>
           </w:p>
         </w:tc>
@@ -4901,21 +4328,7 @@
               <w:rPr>
                 <w:rFonts w:ascii="Arial" w:hAnsi="Arial" w:cs="Arial"/>
               </w:rPr>
-              <w:t xml:space="preserve">Teste e </w:t>
-            </w:r>
-            <w:proofErr w:type="spellStart"/>
-            <w:r>
-              <w:rPr>
-                <w:rFonts w:ascii="Arial" w:hAnsi="Arial" w:cs="Arial"/>
-              </w:rPr>
-              <w:t>Valid</w:t>
-            </w:r>
-            <w:proofErr w:type="spellEnd"/>
-            <w:r>
-              <w:rPr>
-                <w:rFonts w:ascii="Arial" w:hAnsi="Arial" w:cs="Arial"/>
-              </w:rPr>
-              <w:t>.</w:t>
+              <w:t>Teste e Valid.</w:t>
             </w:r>
           </w:p>
         </w:tc>
@@ -4974,21 +4387,7 @@
               <w:rPr>
                 <w:rFonts w:ascii="Arial" w:hAnsi="Arial" w:cs="Arial"/>
               </w:rPr>
-              <w:t xml:space="preserve">Escr. </w:t>
-            </w:r>
-            <w:proofErr w:type="spellStart"/>
-            <w:r>
-              <w:rPr>
-                <w:rFonts w:ascii="Arial" w:hAnsi="Arial" w:cs="Arial"/>
-              </w:rPr>
-              <w:t>Monogra</w:t>
-            </w:r>
-            <w:proofErr w:type="spellEnd"/>
-            <w:r>
-              <w:rPr>
-                <w:rFonts w:ascii="Arial" w:hAnsi="Arial" w:cs="Arial"/>
-              </w:rPr>
-              <w:t>.</w:t>
+              <w:t>Escr. Monogra.</w:t>
             </w:r>
           </w:p>
         </w:tc>
@@ -5060,6 +4459,24 @@
           <w:rFonts w:ascii="Arial" w:hAnsi="Arial" w:cs="Arial"/>
         </w:rPr>
       </w:pPr>
+    </w:p>
+    <w:p>
+      <w:pPr>
+        <w:spacing w:line="360" w:lineRule="auto"/>
+        <w:rPr>
+          <w:rFonts w:ascii="Arial" w:hAnsi="Arial" w:cs="Arial"/>
+        </w:rPr>
+      </w:pPr>
+    </w:p>
+    <w:p>
+      <w:pPr>
+        <w:spacing w:line="360" w:lineRule="auto"/>
+        <w:rPr>
+          <w:rFonts w:ascii="Arial" w:hAnsi="Arial" w:cs="Arial"/>
+        </w:rPr>
+      </w:pPr>
+      <w:bookmarkStart w:id="15" w:name="_GoBack"/>
+      <w:bookmarkEnd w:id="15"/>
     </w:p>
     <w:p>
       <w:pPr>
@@ -5071,14 +4488,15 @@
           <w:szCs w:val="24"/>
         </w:rPr>
       </w:pPr>
-      <w:bookmarkStart w:id="15" w:name="_Toc49663077"/>
-      <w:bookmarkEnd w:id="13"/>
+      <w:bookmarkStart w:id="16" w:name="_Toc49663077"/>
+      <w:bookmarkEnd w:id="14"/>
       <w:r>
         <w:rPr>
           <w:caps/>
           <w:sz w:val="24"/>
           <w:szCs w:val="24"/>
         </w:rPr>
+        <w:lastRenderedPageBreak/>
         <w:t xml:space="preserve">Recursos </w:t>
       </w:r>
       <w:smartTag w:uri="schemas-houaiss/mini" w:element="verbetes">
@@ -5091,7 +4509,7 @@
           <w:t>Materiais</w:t>
         </w:r>
       </w:smartTag>
-      <w:bookmarkEnd w:id="15"/>
+      <w:bookmarkEnd w:id="16"/>
     </w:p>
     <w:p>
       <w:pPr>
@@ -5131,12 +4549,10 @@
           <w:rFonts w:ascii="Arial" w:hAnsi="Arial" w:cs="Arial"/>
         </w:rPr>
       </w:pPr>
-      <w:proofErr w:type="spellStart"/>
-      <w:r>
-        <w:rPr>
-          <w:rFonts w:ascii="Arial" w:hAnsi="Arial" w:cs="Arial"/>
-        </w:rPr>
-        <w:lastRenderedPageBreak/>
+      <w:r>
+        <w:rPr>
+          <w:rFonts w:ascii="Arial" w:hAnsi="Arial" w:cs="Arial"/>
+        </w:rPr>
         <w:t>Q</w:t>
       </w:r>
       <w:r>
@@ -5145,26 +4561,11 @@
         </w:rPr>
         <w:t>likView</w:t>
       </w:r>
-      <w:proofErr w:type="spellEnd"/>
-      <w:r>
-        <w:rPr>
-          <w:rFonts w:ascii="Arial" w:hAnsi="Arial" w:cs="Arial"/>
-        </w:rPr>
-        <w:t xml:space="preserve"> Server, </w:t>
-      </w:r>
-      <w:proofErr w:type="spellStart"/>
-      <w:r>
-        <w:rPr>
-          <w:rFonts w:ascii="Arial" w:hAnsi="Arial" w:cs="Arial"/>
-        </w:rPr>
-        <w:t>Client</w:t>
-      </w:r>
-      <w:proofErr w:type="spellEnd"/>
-      <w:r>
-        <w:rPr>
-          <w:rFonts w:ascii="Arial" w:hAnsi="Arial" w:cs="Arial"/>
-        </w:rPr>
-        <w:t>, Publisher</w:t>
+      <w:r>
+        <w:rPr>
+          <w:rFonts w:ascii="Arial" w:hAnsi="Arial" w:cs="Arial"/>
+        </w:rPr>
+        <w:t xml:space="preserve"> Server, Client, Publisher</w:t>
       </w:r>
       <w:r>
         <w:rPr>
@@ -5200,21 +4601,7 @@
         <w:rPr>
           <w:rFonts w:ascii="Arial" w:hAnsi="Arial" w:cs="Arial"/>
         </w:rPr>
-        <w:t xml:space="preserve">: usado para criação do </w:t>
-      </w:r>
-      <w:proofErr w:type="spellStart"/>
-      <w:r>
-        <w:rPr>
-          <w:rFonts w:ascii="Arial" w:hAnsi="Arial" w:cs="Arial"/>
-        </w:rPr>
-        <w:t>dashboard</w:t>
-      </w:r>
-      <w:proofErr w:type="spellEnd"/>
-      <w:r>
-        <w:rPr>
-          <w:rFonts w:ascii="Arial" w:hAnsi="Arial" w:cs="Arial"/>
-        </w:rPr>
-        <w:t>, gerenciamento dos acesso</w:t>
+        <w:t>: usado para criação do dashboard, gerenciamento dos acesso</w:t>
       </w:r>
       <w:r>
         <w:rPr>
@@ -5247,19 +4634,11 @@
           <w:rFonts w:ascii="Arial" w:hAnsi="Arial" w:cs="Arial"/>
         </w:rPr>
       </w:pPr>
-      <w:proofErr w:type="spellStart"/>
-      <w:r>
-        <w:rPr>
-          <w:rFonts w:ascii="Arial" w:hAnsi="Arial" w:cs="Arial"/>
-        </w:rPr>
-        <w:t>GitHub</w:t>
-      </w:r>
-      <w:proofErr w:type="spellEnd"/>
-      <w:r>
-        <w:rPr>
-          <w:rFonts w:ascii="Arial" w:hAnsi="Arial" w:cs="Arial"/>
-        </w:rPr>
-        <w:t xml:space="preserve"> (GITHUB, 2014): usado para controle de versão dos arquivos gerados durante o desenvolvimento do artefato.</w:t>
+      <w:r>
+        <w:rPr>
+          <w:rFonts w:ascii="Arial" w:hAnsi="Arial" w:cs="Arial"/>
+        </w:rPr>
+        <w:t>GitHub (GITHUB, 2014): usado para controle de versão dos arquivos gerados durante o desenvolvimento do artefato.</w:t>
       </w:r>
     </w:p>
     <w:p>
@@ -5299,14 +4678,12 @@
           <w:rFonts w:ascii="Arial" w:hAnsi="Arial" w:cs="Arial"/>
         </w:rPr>
       </w:pPr>
-      <w:proofErr w:type="spellStart"/>
       <w:r>
         <w:rPr>
           <w:rFonts w:ascii="Arial" w:hAnsi="Arial" w:cs="Arial"/>
         </w:rPr>
         <w:t>Cobian</w:t>
       </w:r>
-      <w:proofErr w:type="spellEnd"/>
       <w:r>
         <w:rPr>
           <w:rFonts w:ascii="Arial" w:hAnsi="Arial" w:cs="Arial"/>
@@ -5344,19 +4721,11 @@
           <w:rFonts w:ascii="Arial" w:hAnsi="Arial" w:cs="Arial"/>
         </w:rPr>
       </w:pPr>
-      <w:proofErr w:type="spellStart"/>
-      <w:r>
-        <w:rPr>
-          <w:rFonts w:ascii="Arial" w:hAnsi="Arial" w:cs="Arial"/>
-        </w:rPr>
-        <w:t>Notepad</w:t>
-      </w:r>
-      <w:proofErr w:type="spellEnd"/>
-      <w:r>
-        <w:rPr>
-          <w:rFonts w:ascii="Arial" w:hAnsi="Arial" w:cs="Arial"/>
-        </w:rPr>
-        <w:t>++</w:t>
+      <w:r>
+        <w:rPr>
+          <w:rFonts w:ascii="Arial" w:hAnsi="Arial" w:cs="Arial"/>
+        </w:rPr>
+        <w:t>Notepad++</w:t>
       </w:r>
       <w:r>
         <w:rPr>
@@ -5402,7 +4771,7 @@
           <w:szCs w:val="24"/>
         </w:rPr>
       </w:pPr>
-      <w:bookmarkStart w:id="16" w:name="_Toc49663078"/>
+      <w:bookmarkStart w:id="17" w:name="_Toc49663078"/>
       <w:smartTag w:uri="schemas-houaiss/acao" w:element="dm">
         <w:smartTag w:uri="schemas-houaiss/mini" w:element="verbetes">
           <w:r>
@@ -5451,7 +4820,7 @@
           <w:t>Materiais</w:t>
         </w:r>
       </w:smartTag>
-      <w:bookmarkEnd w:id="16"/>
+      <w:bookmarkEnd w:id="17"/>
     </w:p>
     <w:p>
       <w:pPr>
@@ -5606,35 +4975,7 @@
         <w:rPr>
           <w:rFonts w:ascii="Arial" w:hAnsi="Arial" w:cs="Arial"/>
         </w:rPr>
-        <w:t xml:space="preserve">Implementar algoritmos: será necessário um estudo dos algoritmos que serão implementados, assim como o estudo da linguagem </w:t>
-      </w:r>
-      <w:proofErr w:type="spellStart"/>
-      <w:r>
-        <w:rPr>
-          <w:rFonts w:ascii="Arial" w:hAnsi="Arial" w:cs="Arial"/>
-        </w:rPr>
-        <w:t>javascript</w:t>
-      </w:r>
-      <w:proofErr w:type="spellEnd"/>
-      <w:r>
-        <w:rPr>
-          <w:rFonts w:ascii="Arial" w:hAnsi="Arial" w:cs="Arial"/>
-        </w:rPr>
-        <w:t xml:space="preserve"> e </w:t>
-      </w:r>
-      <w:proofErr w:type="spellStart"/>
-      <w:r>
-        <w:rPr>
-          <w:rFonts w:ascii="Arial" w:hAnsi="Arial" w:cs="Arial"/>
-        </w:rPr>
-        <w:t>vbscript</w:t>
-      </w:r>
-      <w:proofErr w:type="spellEnd"/>
-      <w:r>
-        <w:rPr>
-          <w:rFonts w:ascii="Arial" w:hAnsi="Arial" w:cs="Arial"/>
-        </w:rPr>
-        <w:t xml:space="preserve"> que serão utilizadas durante o desenvolvimento do artefato.</w:t>
+        <w:t>Implementar algoritmos: será necessário um estudo dos algoritmos que serão implementados, assim como o estudo da linguagem javascript e vbscript que serão utilizadas durante o desenvolvimento do artefato.</w:t>
       </w:r>
     </w:p>
     <w:p>
@@ -5694,21 +5035,7 @@
         <w:rPr>
           <w:rFonts w:ascii="Arial" w:hAnsi="Arial" w:cs="Arial"/>
         </w:rPr>
-        <w:t xml:space="preserve">Enviar </w:t>
-      </w:r>
-      <w:proofErr w:type="spellStart"/>
-      <w:r>
-        <w:rPr>
-          <w:rFonts w:ascii="Arial" w:hAnsi="Arial" w:cs="Arial"/>
-        </w:rPr>
-        <w:t>report</w:t>
-      </w:r>
-      <w:proofErr w:type="spellEnd"/>
-      <w:r>
-        <w:rPr>
-          <w:rFonts w:ascii="Arial" w:hAnsi="Arial" w:cs="Arial"/>
-        </w:rPr>
-        <w:t xml:space="preserve"> semanal: o aluno não possui experiência com esse tipo de módulo.</w:t>
+        <w:t>Enviar report semanal: o aluno não possui experiência com esse tipo de módulo.</w:t>
       </w:r>
     </w:p>
     <w:p>
@@ -5831,30 +5158,14 @@
         <w:rPr>
           <w:rFonts w:ascii="Arial" w:hAnsi="Arial" w:cs="Arial"/>
         </w:rPr>
-        <w:t>Duração de aprendizagem de uma nova linguagem (</w:t>
-      </w:r>
-      <w:proofErr w:type="spellStart"/>
-      <w:r>
-        <w:rPr>
-          <w:rFonts w:ascii="Arial" w:hAnsi="Arial" w:cs="Arial"/>
-        </w:rPr>
-        <w:t>javascript</w:t>
-      </w:r>
-      <w:proofErr w:type="spellEnd"/>
-      <w:r>
-        <w:rPr>
-          <w:rFonts w:ascii="Arial" w:hAnsi="Arial" w:cs="Arial"/>
-        </w:rPr>
-        <w:t xml:space="preserve"> e </w:t>
-      </w:r>
-      <w:proofErr w:type="spellStart"/>
-      <w:r>
-        <w:rPr>
-          <w:rFonts w:ascii="Arial" w:hAnsi="Arial" w:cs="Arial"/>
-        </w:rPr>
-        <w:t>vbscript</w:t>
-      </w:r>
-      <w:proofErr w:type="spellEnd"/>
+        <w:t>Duração de aprendizagem de uma nova linguagem (javascript</w:t>
+      </w:r>
+      <w:r>
+        <w:rPr>
+          <w:rFonts w:ascii="Arial" w:hAnsi="Arial" w:cs="Arial"/>
+        </w:rPr>
+        <w:t xml:space="preserve"> e vbscript</w:t>
+      </w:r>
       <w:r>
         <w:rPr>
           <w:rFonts w:ascii="Arial" w:hAnsi="Arial" w:cs="Arial"/>
@@ -5940,8 +5251,8 @@
           <w:rFonts w:ascii="Arial" w:hAnsi="Arial" w:cs="Arial"/>
         </w:rPr>
       </w:pPr>
-      <w:bookmarkStart w:id="17" w:name="_Toc37042835"/>
-      <w:bookmarkStart w:id="18" w:name="_Toc49663063"/>
+      <w:bookmarkStart w:id="18" w:name="_Toc37042835"/>
+      <w:bookmarkStart w:id="19" w:name="_Toc49663063"/>
     </w:p>
     <w:p>
       <w:pPr>
@@ -5969,8 +5280,8 @@
         </w:rPr>
         <w:t>Referências</w:t>
       </w:r>
-      <w:bookmarkEnd w:id="17"/>
       <w:bookmarkEnd w:id="18"/>
+      <w:bookmarkEnd w:id="19"/>
     </w:p>
     <w:p>
       <w:pPr>
@@ -6536,6 +5847,12 @@
         <w:rPr>
           <w:rFonts w:ascii="Arial" w:hAnsi="Arial" w:cs="Arial"/>
         </w:rPr>
+        <w:t xml:space="preserve">Diagrama de </w:t>
+      </w:r>
+      <w:r>
+        <w:rPr>
+          <w:rFonts w:ascii="Arial" w:hAnsi="Arial" w:cs="Arial"/>
+        </w:rPr>
         <w:t>Caso de Uso – são representações gráficas de situações onde o artefato a ser desenvolvido tem a interação dos usuários.</w:t>
       </w:r>
     </w:p>
@@ -6588,35 +5905,7 @@
         <w:rPr>
           <w:rFonts w:ascii="Arial" w:hAnsi="Arial" w:cs="Arial"/>
         </w:rPr>
-        <w:t xml:space="preserve">Uma pasta foi criada no repositório do </w:t>
-      </w:r>
-      <w:proofErr w:type="spellStart"/>
-      <w:r>
-        <w:rPr>
-          <w:rFonts w:ascii="Arial" w:hAnsi="Arial" w:cs="Arial"/>
-        </w:rPr>
-        <w:t>GitHub</w:t>
-      </w:r>
-      <w:proofErr w:type="spellEnd"/>
-      <w:r>
-        <w:rPr>
-          <w:rFonts w:ascii="Arial" w:hAnsi="Arial" w:cs="Arial"/>
-        </w:rPr>
-        <w:t xml:space="preserve"> e conectada na máquina que será utilizada. Para a utilização do </w:t>
-      </w:r>
-      <w:proofErr w:type="spellStart"/>
-      <w:r>
-        <w:rPr>
-          <w:rFonts w:ascii="Arial" w:hAnsi="Arial" w:cs="Arial"/>
-        </w:rPr>
-        <w:t>GitHub</w:t>
-      </w:r>
-      <w:proofErr w:type="spellEnd"/>
-      <w:r>
-        <w:rPr>
-          <w:rFonts w:ascii="Arial" w:hAnsi="Arial" w:cs="Arial"/>
-        </w:rPr>
-        <w:t xml:space="preserve"> é necessário seguir os seguintes passos:</w:t>
+        <w:t>Uma pasta foi criada no repositório do GitHub e conectada na máquina que será utilizada. Para a utilização do GitHub é necessário seguir os seguintes passos:</w:t>
       </w:r>
     </w:p>
     <w:p>
@@ -6773,16 +6062,8 @@
         <w:rPr>
           <w:rFonts w:ascii="Arial" w:hAnsi="Arial" w:cs="Arial"/>
         </w:rPr>
-        <w:t xml:space="preserve">Exemplo do aplicativo </w:t>
-      </w:r>
-      <w:proofErr w:type="spellStart"/>
-      <w:r>
-        <w:rPr>
-          <w:rFonts w:ascii="Arial" w:hAnsi="Arial" w:cs="Arial"/>
-        </w:rPr>
-        <w:t>GitHub</w:t>
-      </w:r>
-      <w:proofErr w:type="spellEnd"/>
+        <w:t>Exemplo do aplicativo GitHub</w:t>
+      </w:r>
     </w:p>
     <w:p>
       <w:pPr>
@@ -6805,21 +6086,7 @@
         <w:rPr>
           <w:rFonts w:ascii="Arial" w:hAnsi="Arial" w:cs="Arial"/>
         </w:rPr>
-        <w:t xml:space="preserve">É possível ter acesso aos dados salvos no aplicativo ou no site do </w:t>
-      </w:r>
-      <w:proofErr w:type="spellStart"/>
-      <w:r>
-        <w:rPr>
-          <w:rFonts w:ascii="Arial" w:hAnsi="Arial" w:cs="Arial"/>
-        </w:rPr>
-        <w:t>GitHub</w:t>
-      </w:r>
-      <w:proofErr w:type="spellEnd"/>
-      <w:r>
-        <w:rPr>
-          <w:rFonts w:ascii="Arial" w:hAnsi="Arial" w:cs="Arial"/>
-        </w:rPr>
-        <w:t>.</w:t>
+        <w:t>É possível ter acesso aos dados salvos no aplicativo ou no site do GitHub.</w:t>
       </w:r>
     </w:p>
     <w:p>
@@ -6901,16 +6168,8 @@
         <w:rPr>
           <w:rFonts w:ascii="Arial" w:hAnsi="Arial" w:cs="Arial"/>
         </w:rPr>
-        <w:t xml:space="preserve">Exemplo do aplicativo </w:t>
-      </w:r>
-      <w:proofErr w:type="spellStart"/>
-      <w:r>
-        <w:rPr>
-          <w:rFonts w:ascii="Arial" w:hAnsi="Arial" w:cs="Arial"/>
-        </w:rPr>
-        <w:t>GitHub</w:t>
-      </w:r>
-      <w:proofErr w:type="spellEnd"/>
+        <w:t>Exemplo do aplicativo GitHub</w:t>
+      </w:r>
     </w:p>
     <w:p>
       <w:pPr>
@@ -7035,16 +6294,8 @@
         <w:rPr>
           <w:rFonts w:ascii="Arial" w:hAnsi="Arial" w:cs="Arial"/>
         </w:rPr>
-        <w:t xml:space="preserve">Configurações utilizadas na aplicação </w:t>
-      </w:r>
-      <w:proofErr w:type="spellStart"/>
-      <w:r>
-        <w:rPr>
-          <w:rFonts w:ascii="Arial" w:hAnsi="Arial" w:cs="Arial"/>
-        </w:rPr>
-        <w:t>Cobian</w:t>
-      </w:r>
-      <w:proofErr w:type="spellEnd"/>
+        <w:t>Configurações utilizadas na aplicação Cobian</w:t>
+      </w:r>
     </w:p>
     <w:p/>
     <w:p>
@@ -7132,16 +6383,8 @@
         <w:rPr>
           <w:rFonts w:ascii="Arial" w:hAnsi="Arial" w:cs="Arial"/>
         </w:rPr>
-        <w:t xml:space="preserve">Configurações utilizadas na aplicação </w:t>
-      </w:r>
-      <w:proofErr w:type="spellStart"/>
-      <w:r>
-        <w:rPr>
-          <w:rFonts w:ascii="Arial" w:hAnsi="Arial" w:cs="Arial"/>
-        </w:rPr>
-        <w:t>Cobian</w:t>
-      </w:r>
-      <w:proofErr w:type="spellEnd"/>
+        <w:t>Configurações utilizadas na aplicação Cobian</w:t>
+      </w:r>
     </w:p>
     <w:p/>
     <w:p>
@@ -7228,16 +6471,8 @@
         <w:rPr>
           <w:rFonts w:ascii="Arial" w:hAnsi="Arial" w:cs="Arial"/>
         </w:rPr>
-        <w:t xml:space="preserve">Configurações utilizadas na aplicação </w:t>
-      </w:r>
-      <w:proofErr w:type="spellStart"/>
-      <w:r>
-        <w:rPr>
-          <w:rFonts w:ascii="Arial" w:hAnsi="Arial" w:cs="Arial"/>
-        </w:rPr>
-        <w:t>Cobian</w:t>
-      </w:r>
-      <w:proofErr w:type="spellEnd"/>
+        <w:t>Configurações utilizadas na aplicação Cobian</w:t>
+      </w:r>
     </w:p>
     <w:p/>
     <w:p>
@@ -7252,31 +6487,183 @@
         </w:rPr>
         <w:t>*</w:t>
       </w:r>
-      <w:bookmarkStart w:id="19" w:name="_GoBack"/>
-      <w:bookmarkEnd w:id="19"/>
-      <w:r>
-        <w:rPr>
-          <w:rFonts w:ascii="Arial" w:hAnsi="Arial" w:cs="Arial"/>
-        </w:rPr>
-        <w:t xml:space="preserve">Drive E é um HD externo e o </w:t>
-      </w:r>
-      <w:proofErr w:type="spellStart"/>
-      <w:r>
-        <w:rPr>
-          <w:rFonts w:ascii="Arial" w:hAnsi="Arial" w:cs="Arial"/>
-        </w:rPr>
-        <w:t>Dropbox</w:t>
-      </w:r>
-      <w:proofErr w:type="spellEnd"/>
-      <w:r>
-        <w:rPr>
-          <w:rFonts w:ascii="Arial" w:hAnsi="Arial" w:cs="Arial"/>
-        </w:rPr>
-        <w:t xml:space="preserve"> é do aluno.</w:t>
-      </w:r>
+      <w:r>
+        <w:rPr>
+          <w:rFonts w:ascii="Arial" w:hAnsi="Arial" w:cs="Arial"/>
+        </w:rPr>
+        <w:t>Drive E é um HD externo e o Dropbox é do aluno.</w:t>
+      </w:r>
+    </w:p>
+    <w:p>
+      <w:pPr>
+        <w:rPr>
+          <w:rFonts w:ascii="Arial" w:hAnsi="Arial" w:cs="Arial"/>
+        </w:rPr>
+      </w:pPr>
+    </w:p>
+    <w:p>
+      <w:pPr>
+        <w:rPr>
+          <w:rFonts w:ascii="Arial" w:hAnsi="Arial" w:cs="Arial"/>
+        </w:rPr>
+      </w:pPr>
+    </w:p>
+    <w:p>
+      <w:pPr>
+        <w:pStyle w:val="Ttulo2"/>
+        <w:spacing w:line="360" w:lineRule="auto"/>
+        <w:rPr>
+          <w:caps/>
+          <w:sz w:val="24"/>
+          <w:szCs w:val="24"/>
+        </w:rPr>
+      </w:pPr>
+      <w:r>
+        <w:rPr>
+          <w:caps/>
+          <w:sz w:val="24"/>
+          <w:szCs w:val="24"/>
+        </w:rPr>
+        <w:lastRenderedPageBreak/>
+        <w:t>ANEXO II</w:t>
+      </w:r>
+      <w:r>
+        <w:rPr>
+          <w:caps/>
+          <w:sz w:val="24"/>
+          <w:szCs w:val="24"/>
+        </w:rPr>
+        <w:t>I</w:t>
+      </w:r>
+      <w:r>
+        <w:rPr>
+          <w:caps/>
+          <w:sz w:val="24"/>
+          <w:szCs w:val="24"/>
+        </w:rPr>
+        <w:t xml:space="preserve"> – </w:t>
+      </w:r>
+      <w:r>
+        <w:rPr>
+          <w:caps/>
+          <w:sz w:val="24"/>
+          <w:szCs w:val="24"/>
+        </w:rPr>
+        <w:t>Diagrama de caso de uso</w:t>
+      </w:r>
+      <w:r>
+        <w:rPr>
+          <w:caps/>
+          <w:sz w:val="24"/>
+          <w:szCs w:val="24"/>
+        </w:rPr>
+        <w:t xml:space="preserve"> (consulta)</w:t>
+      </w:r>
+    </w:p>
+    <w:p>
+      <w:pPr>
+        <w:rPr>
+          <w:rFonts w:ascii="Arial" w:hAnsi="Arial" w:cs="Arial"/>
+        </w:rPr>
+      </w:pPr>
+      <w:r>
+        <w:rPr>
+          <w:rFonts w:ascii="Arial" w:hAnsi="Arial" w:cs="Arial"/>
+          <w:noProof/>
+        </w:rPr>
+        <w:drawing>
+          <wp:inline distT="0" distB="0" distL="0" distR="0">
+            <wp:extent cx="5400040" cy="4405366"/>
+            <wp:effectExtent l="0" t="0" r="0" b="0"/>
+            <wp:docPr id="10" name="Imagem 10" descr="C:\Users\RonanKasi\Downloads\Caso de Uso - Consulta.png"/>
+            <wp:cNvGraphicFramePr>
+              <a:graphicFrameLocks xmlns:a="http://schemas.openxmlformats.org/drawingml/2006/main" noChangeAspect="1"/>
+            </wp:cNvGraphicFramePr>
+            <a:graphic xmlns:a="http://schemas.openxmlformats.org/drawingml/2006/main">
+              <a:graphicData uri="http://schemas.openxmlformats.org/drawingml/2006/picture">
+                <pic:pic xmlns:pic="http://schemas.openxmlformats.org/drawingml/2006/picture">
+                  <pic:nvPicPr>
+                    <pic:cNvPr id="0" name="Picture 4" descr="C:\Users\RonanKasi\Downloads\Caso de Uso - Consulta.png"/>
+                    <pic:cNvPicPr>
+                      <a:picLocks noChangeAspect="1" noChangeArrowheads="1"/>
+                    </pic:cNvPicPr>
+                  </pic:nvPicPr>
+                  <pic:blipFill>
+                    <a:blip r:embed="rId16">
+                      <a:extLst>
+                        <a:ext uri="{28A0092B-C50C-407E-A947-70E740481C1C}">
+                          <a14:useLocalDpi xmlns:a14="http://schemas.microsoft.com/office/drawing/2010/main" val="0"/>
+                        </a:ext>
+                      </a:extLst>
+                    </a:blip>
+                    <a:srcRect/>
+                    <a:stretch>
+                      <a:fillRect/>
+                    </a:stretch>
+                  </pic:blipFill>
+                  <pic:spPr bwMode="auto">
+                    <a:xfrm>
+                      <a:off x="0" y="0"/>
+                      <a:ext cx="5400040" cy="4405366"/>
+                    </a:xfrm>
+                    <a:prstGeom prst="rect">
+                      <a:avLst/>
+                    </a:prstGeom>
+                    <a:noFill/>
+                    <a:ln>
+                      <a:noFill/>
+                    </a:ln>
+                  </pic:spPr>
+                </pic:pic>
+              </a:graphicData>
+            </a:graphic>
+          </wp:inline>
+        </w:drawing>
+      </w:r>
+    </w:p>
+    <w:p/>
+    <w:p>
+      <w:pPr>
+        <w:spacing w:line="360" w:lineRule="auto"/>
+        <w:jc w:val="center"/>
+        <w:rPr>
+          <w:rFonts w:ascii="Arial" w:hAnsi="Arial" w:cs="Arial"/>
+        </w:rPr>
+      </w:pPr>
+      <w:r>
+        <w:rPr>
+          <w:rFonts w:ascii="Arial" w:hAnsi="Arial" w:cs="Arial"/>
+        </w:rPr>
+        <w:t xml:space="preserve">Figura </w:t>
+      </w:r>
+      <w:r>
+        <w:rPr>
+          <w:rFonts w:ascii="Arial" w:hAnsi="Arial" w:cs="Arial"/>
+        </w:rPr>
+        <w:t>9</w:t>
+      </w:r>
+      <w:r>
+        <w:rPr>
+          <w:rFonts w:ascii="Arial" w:hAnsi="Arial" w:cs="Arial"/>
+        </w:rPr>
+        <w:t xml:space="preserve">. </w:t>
+      </w:r>
+      <w:r>
+        <w:rPr>
+          <w:rFonts w:ascii="Arial" w:hAnsi="Arial" w:cs="Arial"/>
+        </w:rPr>
+        <w:t>Caso de uso de consulta aos dados</w:t>
+      </w:r>
+    </w:p>
+    <w:p>
+      <w:pPr>
+        <w:rPr>
+          <w:rFonts w:ascii="Arial" w:hAnsi="Arial" w:cs="Arial"/>
+        </w:rPr>
+      </w:pPr>
     </w:p>
     <w:sectPr>
-      <w:footerReference w:type="default" r:id="rId16"/>
+      <w:footerReference w:type="default" r:id="rId17"/>
       <w:pgSz w:w="11906" w:h="16838"/>
       <w:pgMar w:top="1417" w:right="1701" w:bottom="1417" w:left="1701" w:header="720" w:footer="720" w:gutter="0"/>
       <w:cols w:space="720"/>
@@ -7343,7 +6730,7 @@
         <w:rFonts w:cs="Arial"/>
         <w:noProof/>
       </w:rPr>
-      <w:t>11</w:t>
+      <w:t>12</w:t>
     </w:r>
     <w:r>
       <w:rPr>
@@ -9468,7 +8855,7 @@
 </file>
 
 <file path=customXml/itemProps1.xml><?xml version="1.0" encoding="utf-8"?>
-<ds:datastoreItem xmlns:ds="http://schemas.openxmlformats.org/officeDocument/2006/customXml" ds:itemID="{E87A9671-EA54-46A7-906C-655A776A8BEA}">
+<ds:datastoreItem xmlns:ds="http://schemas.openxmlformats.org/officeDocument/2006/customXml" ds:itemID="{5256E96F-09A6-4C83-BB7E-1708AAAB4763}">
   <ds:schemaRefs>
     <ds:schemaRef ds:uri="http://schemas.openxmlformats.org/officeDocument/2006/bibliography"/>
   </ds:schemaRefs>

</xml_diff>

<commit_message>
Mudanças no plano v5
Entrega dia 05/05
</commit_message>
<xml_diff>
--- a/Modelo_PlanoDeTrabalho_1s2014.docx
+++ b/Modelo_PlanoDeTrabalho_1s2014.docx
@@ -217,8 +217,16 @@
         <w:rPr>
           <w:rFonts w:ascii="Arial" w:hAnsi="Arial" w:cs="Arial"/>
         </w:rPr>
-        <w:t xml:space="preserve"> utilizando dashboards</w:t>
-      </w:r>
+        <w:t xml:space="preserve"> utilizando </w:t>
+      </w:r>
+      <w:proofErr w:type="spellStart"/>
+      <w:r>
+        <w:rPr>
+          <w:rFonts w:ascii="Arial" w:hAnsi="Arial" w:cs="Arial"/>
+        </w:rPr>
+        <w:t>dashboards</w:t>
+      </w:r>
+      <w:proofErr w:type="spellEnd"/>
     </w:p>
     <w:p>
       <w:pPr>
@@ -595,7 +603,19 @@
           <w:rFonts w:ascii="Arial" w:hAnsi="Arial" w:cs="Arial"/>
         </w:rPr>
         <w:tab/>
-        <w:t>Na empresa citada, os relatórios de análise são gerados via Microsoft Excel e armazenados em uma área comum na rede da empresa. Devido a essa limitação, nem todos os dados conseguem ser devidamente tratados e parte da análise acaba ficando incompleta.</w:t>
+        <w:t>Na empresa citada, os relatórios de análise são gerados via Microsoft Excel</w:t>
+      </w:r>
+      <w:r>
+        <w:rPr>
+          <w:rFonts w:ascii="Arial" w:hAnsi="Arial" w:cs="Arial"/>
+        </w:rPr>
+        <w:t xml:space="preserve"> (MICROSOFT, 2014)</w:t>
+      </w:r>
+      <w:r>
+        <w:rPr>
+          <w:rFonts w:ascii="Arial" w:hAnsi="Arial" w:cs="Arial"/>
+        </w:rPr>
+        <w:t xml:space="preserve"> e armazenados em uma área comum na rede da empresa. Devido a essa limitação, nem todos os dados conseguem ser devidamente tratados e parte da análise acaba ficando incompleta.</w:t>
       </w:r>
     </w:p>
     <w:p>
@@ -807,7 +827,21 @@
         <w:rPr>
           <w:rFonts w:ascii="Arial" w:hAnsi="Arial" w:cs="Arial"/>
         </w:rPr>
-        <w:t>A distribuição das informações no dashboard auxiliam na interpretação dos dados?</w:t>
+        <w:t xml:space="preserve">A distribuição das informações no </w:t>
+      </w:r>
+      <w:proofErr w:type="spellStart"/>
+      <w:r>
+        <w:rPr>
+          <w:rFonts w:ascii="Arial" w:hAnsi="Arial" w:cs="Arial"/>
+        </w:rPr>
+        <w:t>dashboard</w:t>
+      </w:r>
+      <w:proofErr w:type="spellEnd"/>
+      <w:r>
+        <w:rPr>
+          <w:rFonts w:ascii="Arial" w:hAnsi="Arial" w:cs="Arial"/>
+        </w:rPr>
+        <w:t xml:space="preserve"> auxiliam na interpretação dos dados?</w:t>
       </w:r>
     </w:p>
     <w:p>
@@ -936,7 +970,21 @@
           <w:rFonts w:ascii="Arial" w:hAnsi="Arial" w:cs="Arial"/>
         </w:rPr>
         <w:tab/>
-        <w:t>A proposta do artefato em questão, Sistema de análise de séries temporais de vendas utilizando dashboards (SASTV), será dividida em módulos. Tais módulos são:</w:t>
+        <w:t xml:space="preserve">A proposta do artefato em questão, Sistema de análise de séries temporais de vendas utilizando </w:t>
+      </w:r>
+      <w:proofErr w:type="spellStart"/>
+      <w:r>
+        <w:rPr>
+          <w:rFonts w:ascii="Arial" w:hAnsi="Arial" w:cs="Arial"/>
+        </w:rPr>
+        <w:t>dashboards</w:t>
+      </w:r>
+      <w:proofErr w:type="spellEnd"/>
+      <w:r>
+        <w:rPr>
+          <w:rFonts w:ascii="Arial" w:hAnsi="Arial" w:cs="Arial"/>
+        </w:rPr>
+        <w:t xml:space="preserve"> (SASTV), será dividida em módulos. Tais módulos são:</w:t>
       </w:r>
     </w:p>
     <w:p>
@@ -961,7 +1009,21 @@
           <w:rFonts w:ascii="Arial" w:hAnsi="Arial" w:cs="Arial"/>
         </w:rPr>
         <w:tab/>
-        <w:t>Gerenciar objetos, responsável pela criação, alocação e desenvolvimento de todos os objetos que serão utilizados no dashboard.</w:t>
+        <w:t xml:space="preserve">Gerenciar objetos, responsável pela criação, alocação e desenvolvimento de todos os objetos que serão utilizados no </w:t>
+      </w:r>
+      <w:proofErr w:type="spellStart"/>
+      <w:r>
+        <w:rPr>
+          <w:rFonts w:ascii="Arial" w:hAnsi="Arial" w:cs="Arial"/>
+        </w:rPr>
+        <w:t>dashboard</w:t>
+      </w:r>
+      <w:proofErr w:type="spellEnd"/>
+      <w:r>
+        <w:rPr>
+          <w:rFonts w:ascii="Arial" w:hAnsi="Arial" w:cs="Arial"/>
+        </w:rPr>
+        <w:t>.</w:t>
       </w:r>
     </w:p>
     <w:p>
@@ -993,7 +1055,21 @@
           <w:rFonts w:ascii="Arial" w:hAnsi="Arial" w:cs="Arial"/>
         </w:rPr>
         <w:tab/>
-        <w:t>Configurar correio eletrônico, responsável pela configuração do email que será utilizado no artefato.</w:t>
+        <w:t xml:space="preserve">Configurar correio eletrônico, responsável pela configuração do </w:t>
+      </w:r>
+      <w:proofErr w:type="spellStart"/>
+      <w:r>
+        <w:rPr>
+          <w:rFonts w:ascii="Arial" w:hAnsi="Arial" w:cs="Arial"/>
+        </w:rPr>
+        <w:t>email</w:t>
+      </w:r>
+      <w:proofErr w:type="spellEnd"/>
+      <w:r>
+        <w:rPr>
+          <w:rFonts w:ascii="Arial" w:hAnsi="Arial" w:cs="Arial"/>
+        </w:rPr>
+        <w:t xml:space="preserve"> que será utilizado no artefato.</w:t>
       </w:r>
     </w:p>
     <w:p>
@@ -1042,13 +1118,41 @@
           <w:rFonts w:ascii="Arial" w:hAnsi="Arial" w:cs="Arial"/>
         </w:rPr>
         <w:tab/>
-        <w:t xml:space="preserve">Gerenciar dashboard, responsável pela criação e </w:t>
-      </w:r>
-      <w:r>
-        <w:rPr>
-          <w:rFonts w:ascii="Arial" w:hAnsi="Arial" w:cs="Arial"/>
-        </w:rPr>
-        <w:t>controle do dashboard criado.</w:t>
+        <w:t xml:space="preserve">Gerenciar </w:t>
+      </w:r>
+      <w:proofErr w:type="spellStart"/>
+      <w:r>
+        <w:rPr>
+          <w:rFonts w:ascii="Arial" w:hAnsi="Arial" w:cs="Arial"/>
+        </w:rPr>
+        <w:t>dashboard</w:t>
+      </w:r>
+      <w:proofErr w:type="spellEnd"/>
+      <w:r>
+        <w:rPr>
+          <w:rFonts w:ascii="Arial" w:hAnsi="Arial" w:cs="Arial"/>
+        </w:rPr>
+        <w:t xml:space="preserve">, responsável pela criação e </w:t>
+      </w:r>
+      <w:r>
+        <w:rPr>
+          <w:rFonts w:ascii="Arial" w:hAnsi="Arial" w:cs="Arial"/>
+        </w:rPr>
+        <w:t xml:space="preserve">controle do </w:t>
+      </w:r>
+      <w:proofErr w:type="spellStart"/>
+      <w:r>
+        <w:rPr>
+          <w:rFonts w:ascii="Arial" w:hAnsi="Arial" w:cs="Arial"/>
+        </w:rPr>
+        <w:t>dashboard</w:t>
+      </w:r>
+      <w:proofErr w:type="spellEnd"/>
+      <w:r>
+        <w:rPr>
+          <w:rFonts w:ascii="Arial" w:hAnsi="Arial" w:cs="Arial"/>
+        </w:rPr>
+        <w:t xml:space="preserve"> criado.</w:t>
       </w:r>
     </w:p>
     <w:p>
@@ -1071,7 +1175,21 @@
         <w:rPr>
           <w:rFonts w:ascii="Arial" w:hAnsi="Arial" w:cs="Arial"/>
         </w:rPr>
-        <w:t>, responsável pelo estudo do layout do dashboard visando clareza visual para os usuários.</w:t>
+        <w:t xml:space="preserve">, responsável pelo estudo do layout do </w:t>
+      </w:r>
+      <w:proofErr w:type="spellStart"/>
+      <w:r>
+        <w:rPr>
+          <w:rFonts w:ascii="Arial" w:hAnsi="Arial" w:cs="Arial"/>
+        </w:rPr>
+        <w:t>dashboard</w:t>
+      </w:r>
+      <w:proofErr w:type="spellEnd"/>
+      <w:r>
+        <w:rPr>
+          <w:rFonts w:ascii="Arial" w:hAnsi="Arial" w:cs="Arial"/>
+        </w:rPr>
+        <w:t xml:space="preserve"> visando clareza visual para os usuários.</w:t>
       </w:r>
     </w:p>
     <w:p>
@@ -1087,7 +1205,41 @@
           <w:rFonts w:ascii="Arial" w:hAnsi="Arial" w:cs="Arial"/>
         </w:rPr>
         <w:tab/>
-        <w:t>Enviar report semanal</w:t>
+        <w:t xml:space="preserve">Enviar </w:t>
+      </w:r>
+      <w:proofErr w:type="spellStart"/>
+      <w:r>
+        <w:rPr>
+          <w:rFonts w:ascii="Arial" w:hAnsi="Arial" w:cs="Arial"/>
+        </w:rPr>
+        <w:t>report</w:t>
+      </w:r>
+      <w:proofErr w:type="spellEnd"/>
+      <w:r>
+        <w:rPr>
+          <w:rFonts w:ascii="Arial" w:hAnsi="Arial" w:cs="Arial"/>
+        </w:rPr>
+        <w:t xml:space="preserve"> semanal</w:t>
+      </w:r>
+      <w:r>
+        <w:rPr>
+          <w:rFonts w:ascii="Arial" w:hAnsi="Arial" w:cs="Arial"/>
+        </w:rPr>
+        <w:t xml:space="preserve">, responsável pelo envio semanal do </w:t>
+      </w:r>
+      <w:proofErr w:type="spellStart"/>
+      <w:r>
+        <w:rPr>
+          <w:rFonts w:ascii="Arial" w:hAnsi="Arial" w:cs="Arial"/>
+        </w:rPr>
+        <w:t>report</w:t>
+      </w:r>
+      <w:proofErr w:type="spellEnd"/>
+      <w:r>
+        <w:rPr>
+          <w:rFonts w:ascii="Arial" w:hAnsi="Arial" w:cs="Arial"/>
+        </w:rPr>
+        <w:t xml:space="preserve"> selecionado pelo usuário.</w:t>
       </w:r>
     </w:p>
     <w:p>
@@ -1214,10 +1366,10 @@
           <w:noProof/>
         </w:rPr>
         <w:drawing>
-          <wp:inline distT="0" distB="0" distL="0" distR="0">
-            <wp:extent cx="5400040" cy="4755126"/>
+          <wp:inline distT="0" distB="0" distL="0" distR="0" wp14:anchorId="7D1D14E5" wp14:editId="5FB79910">
+            <wp:extent cx="5400040" cy="3878256"/>
             <wp:effectExtent l="0" t="0" r="0" b="0"/>
-            <wp:docPr id="12" name="Imagem 12" descr="C:\Users\RonanKasi\Downloads\TCC - Diagrama Arquitetura Macro (4).png"/>
+            <wp:docPr id="3" name="Imagem 3" descr="C:\Users\RonanKasi\Downloads\TCC - Diagrama Arquitetura Macro.png"/>
             <wp:cNvGraphicFramePr>
               <a:graphicFrameLocks xmlns:a="http://schemas.openxmlformats.org/drawingml/2006/main" noChangeAspect="1"/>
             </wp:cNvGraphicFramePr>
@@ -1225,13 +1377,13 @@
               <a:graphicData uri="http://schemas.openxmlformats.org/drawingml/2006/picture">
                 <pic:pic xmlns:pic="http://schemas.openxmlformats.org/drawingml/2006/picture">
                   <pic:nvPicPr>
-                    <pic:cNvPr id="0" name="Picture 5" descr="C:\Users\RonanKasi\Downloads\TCC - Diagrama Arquitetura Macro (4).png"/>
+                    <pic:cNvPr id="0" name="Picture 1" descr="C:\Users\RonanKasi\Downloads\TCC - Diagrama Arquitetura Macro.png"/>
                     <pic:cNvPicPr>
                       <a:picLocks noChangeAspect="1" noChangeArrowheads="1"/>
                     </pic:cNvPicPr>
                   </pic:nvPicPr>
                   <pic:blipFill>
-                    <a:blip r:embed="rId8">
+                    <a:blip r:embed="rId8" cstate="print">
                       <a:extLst>
                         <a:ext uri="{28A0092B-C50C-407E-A947-70E740481C1C}">
                           <a14:useLocalDpi xmlns:a14="http://schemas.microsoft.com/office/drawing/2010/main" val="0"/>
@@ -1246,7 +1398,7 @@
                   <pic:spPr bwMode="auto">
                     <a:xfrm>
                       <a:off x="0" y="0"/>
-                      <a:ext cx="5400040" cy="4755126"/>
+                      <a:ext cx="5400040" cy="3878256"/>
                     </a:xfrm>
                     <a:prstGeom prst="rect">
                       <a:avLst/>
@@ -1281,7 +1433,16 @@
     <w:p>
       <w:pPr>
         <w:spacing w:line="360" w:lineRule="auto"/>
-        <w:jc w:val="both"/>
+        <w:jc w:val="center"/>
+        <w:rPr>
+          <w:rFonts w:ascii="Arial" w:hAnsi="Arial" w:cs="Arial"/>
+        </w:rPr>
+      </w:pPr>
+    </w:p>
+    <w:p>
+      <w:pPr>
+        <w:spacing w:line="360" w:lineRule="auto"/>
+        <w:jc w:val="center"/>
         <w:rPr>
           <w:rFonts w:ascii="Arial" w:hAnsi="Arial" w:cs="Arial"/>
         </w:rPr>
@@ -1332,11 +1493,61 @@
           <w:rFonts w:ascii="Arial" w:hAnsi="Arial" w:cs="Arial"/>
         </w:rPr>
       </w:pPr>
-      <w:r>
-        <w:rPr>
-          <w:rFonts w:ascii="Arial" w:hAnsi="Arial" w:cs="Arial"/>
-        </w:rPr>
-        <w:t>QlikView SalesForce Connector (QlikTech, 2011).</w:t>
+      <w:proofErr w:type="spellStart"/>
+      <w:r>
+        <w:rPr>
+          <w:rFonts w:ascii="Arial" w:hAnsi="Arial" w:cs="Arial"/>
+        </w:rPr>
+        <w:t>QlikView</w:t>
+      </w:r>
+      <w:proofErr w:type="spellEnd"/>
+      <w:r>
+        <w:rPr>
+          <w:rFonts w:ascii="Arial" w:hAnsi="Arial" w:cs="Arial"/>
+        </w:rPr>
+        <w:t xml:space="preserve"> </w:t>
+      </w:r>
+      <w:proofErr w:type="spellStart"/>
+      <w:r>
+        <w:rPr>
+          <w:rFonts w:ascii="Arial" w:hAnsi="Arial" w:cs="Arial"/>
+        </w:rPr>
+        <w:t>SalesForce</w:t>
+      </w:r>
+      <w:proofErr w:type="spellEnd"/>
+      <w:r>
+        <w:rPr>
+          <w:rFonts w:ascii="Arial" w:hAnsi="Arial" w:cs="Arial"/>
+        </w:rPr>
+        <w:t xml:space="preserve"> </w:t>
+      </w:r>
+      <w:proofErr w:type="spellStart"/>
+      <w:r>
+        <w:rPr>
+          <w:rFonts w:ascii="Arial" w:hAnsi="Arial" w:cs="Arial"/>
+        </w:rPr>
+        <w:t>Connector</w:t>
+      </w:r>
+      <w:proofErr w:type="spellEnd"/>
+      <w:r>
+        <w:rPr>
+          <w:rFonts w:ascii="Arial" w:hAnsi="Arial" w:cs="Arial"/>
+        </w:rPr>
+        <w:t xml:space="preserve"> (</w:t>
+      </w:r>
+      <w:proofErr w:type="spellStart"/>
+      <w:r>
+        <w:rPr>
+          <w:rFonts w:ascii="Arial" w:hAnsi="Arial" w:cs="Arial"/>
+        </w:rPr>
+        <w:t>QlikTech</w:t>
+      </w:r>
+      <w:proofErr w:type="spellEnd"/>
+      <w:r>
+        <w:rPr>
+          <w:rFonts w:ascii="Arial" w:hAnsi="Arial" w:cs="Arial"/>
+        </w:rPr>
+        <w:t>, 2011).</w:t>
       </w:r>
     </w:p>
     <w:tbl>
@@ -1377,11 +1588,19 @@
                 <w:rFonts w:ascii="Arial" w:hAnsi="Arial" w:cs="Arial"/>
               </w:rPr>
             </w:pPr>
-            <w:r>
-              <w:rPr>
-                <w:rFonts w:ascii="Arial" w:hAnsi="Arial" w:cs="Arial"/>
-              </w:rPr>
-              <w:t>QlikTech, 2011</w:t>
+            <w:proofErr w:type="spellStart"/>
+            <w:r>
+              <w:rPr>
+                <w:rFonts w:ascii="Arial" w:hAnsi="Arial" w:cs="Arial"/>
+              </w:rPr>
+              <w:t>QlikTech</w:t>
+            </w:r>
+            <w:proofErr w:type="spellEnd"/>
+            <w:r>
+              <w:rPr>
+                <w:rFonts w:ascii="Arial" w:hAnsi="Arial" w:cs="Arial"/>
+              </w:rPr>
+              <w:t>, 2011</w:t>
             </w:r>
           </w:p>
         </w:tc>
@@ -1479,11 +1698,19 @@
                 <w:rFonts w:ascii="Arial" w:hAnsi="Arial" w:cs="Arial"/>
               </w:rPr>
             </w:pPr>
-            <w:r>
-              <w:rPr>
-                <w:rFonts w:ascii="Arial" w:hAnsi="Arial" w:cs="Arial"/>
-              </w:rPr>
-              <w:t>Dashboard para visualização dos dados</w:t>
+            <w:proofErr w:type="spellStart"/>
+            <w:r>
+              <w:rPr>
+                <w:rFonts w:ascii="Arial" w:hAnsi="Arial" w:cs="Arial"/>
+              </w:rPr>
+              <w:t>Dashboard</w:t>
+            </w:r>
+            <w:proofErr w:type="spellEnd"/>
+            <w:r>
+              <w:rPr>
+                <w:rFonts w:ascii="Arial" w:hAnsi="Arial" w:cs="Arial"/>
+              </w:rPr>
+              <w:t xml:space="preserve"> para visualização dos dados</w:t>
             </w:r>
           </w:p>
         </w:tc>
@@ -1544,8 +1771,16 @@
               <w:rPr>
                 <w:rFonts w:ascii="Arial" w:hAnsi="Arial" w:cs="Arial"/>
               </w:rPr>
-              <w:t>Envio de report</w:t>
-            </w:r>
+              <w:t xml:space="preserve">Envio de </w:t>
+            </w:r>
+            <w:proofErr w:type="spellStart"/>
+            <w:r>
+              <w:rPr>
+                <w:rFonts w:ascii="Arial" w:hAnsi="Arial" w:cs="Arial"/>
+              </w:rPr>
+              <w:t>report</w:t>
+            </w:r>
+            <w:proofErr w:type="spellEnd"/>
           </w:p>
         </w:tc>
         <w:tc>
@@ -1590,15 +1825,6 @@
         </w:tc>
       </w:tr>
     </w:tbl>
-    <w:p>
-      <w:pPr>
-        <w:spacing w:line="360" w:lineRule="auto"/>
-        <w:jc w:val="both"/>
-        <w:rPr>
-          <w:rFonts w:ascii="Arial" w:hAnsi="Arial" w:cs="Arial"/>
-        </w:rPr>
-      </w:pPr>
-    </w:p>
     <w:p>
       <w:pPr>
         <w:pStyle w:val="Ttulo2"/>
@@ -1901,7 +2127,6 @@
         <w:rPr>
           <w:rFonts w:ascii="Arial" w:hAnsi="Arial" w:cs="Arial"/>
         </w:rPr>
-        <w:lastRenderedPageBreak/>
         <w:t xml:space="preserve">Figura </w:t>
       </w:r>
       <w:r>
@@ -1933,16 +2158,23 @@
           <w:szCs w:val="24"/>
         </w:rPr>
       </w:pPr>
-      <w:smartTag w:uri="schemas-houaiss/mini" w:element="verbetes">
-        <w:r>
-          <w:rPr>
-            <w:caps/>
-            <w:sz w:val="24"/>
-            <w:szCs w:val="24"/>
-          </w:rPr>
-          <w:t>CRONOGRAMA</w:t>
-        </w:r>
-      </w:smartTag>
+      <w:r>
+        <w:rPr>
+          <w:caps/>
+          <w:sz w:val="24"/>
+          <w:szCs w:val="24"/>
+        </w:rPr>
+        <w:lastRenderedPageBreak/>
+        <w:t>Cronograma</w:t>
+      </w:r>
+    </w:p>
+    <w:p>
+      <w:pPr>
+        <w:spacing w:line="360" w:lineRule="auto"/>
+        <w:rPr>
+          <w:rFonts w:ascii="Arial" w:hAnsi="Arial" w:cs="Arial"/>
+        </w:rPr>
+      </w:pPr>
     </w:p>
     <w:tbl>
       <w:tblPr>
@@ -1991,11 +2223,27 @@
             <w:r>
               <w:rPr>
                 <w:rFonts w:ascii="Arial" w:hAnsi="Arial" w:cs="Arial"/>
+                <w:caps/>
+              </w:rPr>
+              <w:t>N</w:t>
+            </w:r>
+            <w:r>
+              <w:rPr>
+                <w:rFonts w:ascii="Arial" w:hAnsi="Arial" w:cs="Arial"/>
                 <w:b/>
                 <w:color w:val="363636"/>
                 <w:shd w:val="clear" w:color="auto" w:fill="DFE3E8"/>
               </w:rPr>
-              <w:t>Nome da tarefa</w:t>
+              <w:t>ome</w:t>
+            </w:r>
+            <w:r>
+              <w:rPr>
+                <w:rFonts w:ascii="Arial" w:hAnsi="Arial" w:cs="Arial"/>
+                <w:b/>
+                <w:color w:val="363636"/>
+                <w:shd w:val="clear" w:color="auto" w:fill="DFE3E8"/>
+              </w:rPr>
+              <w:t xml:space="preserve"> da tarefa</w:t>
             </w:r>
           </w:p>
         </w:tc>
@@ -2114,12 +2362,21 @@
                 <w:rFonts w:ascii="Arial" w:hAnsi="Arial" w:cs="Arial"/>
               </w:rPr>
             </w:pPr>
+            <w:proofErr w:type="spellStart"/>
             <w:r>
               <w:rPr>
                 <w:rFonts w:ascii="Arial" w:hAnsi="Arial" w:cs="Arial"/>
                 <w:color w:val="000000"/>
               </w:rPr>
-              <w:t>Seg 17/03/14</w:t>
+              <w:t>Seg</w:t>
+            </w:r>
+            <w:proofErr w:type="spellEnd"/>
+            <w:r>
+              <w:rPr>
+                <w:rFonts w:ascii="Arial" w:hAnsi="Arial" w:cs="Arial"/>
+                <w:color w:val="000000"/>
+              </w:rPr>
+              <w:t xml:space="preserve"> 17/03/14</w:t>
             </w:r>
           </w:p>
         </w:tc>
@@ -2143,12 +2400,21 @@
                 <w:rFonts w:ascii="Arial" w:hAnsi="Arial" w:cs="Arial"/>
               </w:rPr>
             </w:pPr>
+            <w:proofErr w:type="spellStart"/>
             <w:r>
               <w:rPr>
                 <w:rFonts w:ascii="Arial" w:hAnsi="Arial" w:cs="Arial"/>
                 <w:color w:val="000000"/>
               </w:rPr>
-              <w:t>Seg 13/10/14</w:t>
+              <w:t>Seg</w:t>
+            </w:r>
+            <w:proofErr w:type="spellEnd"/>
+            <w:r>
+              <w:rPr>
+                <w:rFonts w:ascii="Arial" w:hAnsi="Arial" w:cs="Arial"/>
+                <w:color w:val="000000"/>
+              </w:rPr>
+              <w:t xml:space="preserve"> 13/10/14</w:t>
             </w:r>
           </w:p>
         </w:tc>
@@ -2203,12 +2469,21 @@
                 <w:rFonts w:ascii="Arial" w:hAnsi="Arial" w:cs="Arial"/>
               </w:rPr>
             </w:pPr>
+            <w:proofErr w:type="spellStart"/>
             <w:r>
               <w:rPr>
                 <w:rFonts w:ascii="Arial" w:hAnsi="Arial" w:cs="Arial"/>
                 <w:color w:val="000000"/>
               </w:rPr>
-              <w:t>Seg 17/03/14</w:t>
+              <w:t>Seg</w:t>
+            </w:r>
+            <w:proofErr w:type="spellEnd"/>
+            <w:r>
+              <w:rPr>
+                <w:rFonts w:ascii="Arial" w:hAnsi="Arial" w:cs="Arial"/>
+                <w:color w:val="000000"/>
+              </w:rPr>
+              <w:t xml:space="preserve"> 17/03/14</w:t>
             </w:r>
           </w:p>
         </w:tc>
@@ -2232,12 +2507,21 @@
                 <w:rFonts w:ascii="Arial" w:hAnsi="Arial" w:cs="Arial"/>
               </w:rPr>
             </w:pPr>
+            <w:proofErr w:type="spellStart"/>
             <w:r>
               <w:rPr>
                 <w:rFonts w:ascii="Arial" w:hAnsi="Arial" w:cs="Arial"/>
                 <w:color w:val="000000"/>
               </w:rPr>
-              <w:t>Seg 27/10/14</w:t>
+              <w:t>Seg</w:t>
+            </w:r>
+            <w:proofErr w:type="spellEnd"/>
+            <w:r>
+              <w:rPr>
+                <w:rFonts w:ascii="Arial" w:hAnsi="Arial" w:cs="Arial"/>
+                <w:color w:val="000000"/>
+              </w:rPr>
+              <w:t xml:space="preserve"> 27/10/14</w:t>
             </w:r>
           </w:p>
         </w:tc>
@@ -2293,13 +2577,23 @@
                 <w:rFonts w:ascii="Arial" w:hAnsi="Arial" w:cs="Arial"/>
               </w:rPr>
             </w:pPr>
+            <w:proofErr w:type="spellStart"/>
             <w:r>
               <w:rPr>
                 <w:rFonts w:ascii="Arial" w:hAnsi="Arial" w:cs="Arial"/>
                 <w:bCs/>
                 <w:color w:val="000000"/>
               </w:rPr>
-              <w:t>Seg 14/04/14</w:t>
+              <w:t>Seg</w:t>
+            </w:r>
+            <w:proofErr w:type="spellEnd"/>
+            <w:r>
+              <w:rPr>
+                <w:rFonts w:ascii="Arial" w:hAnsi="Arial" w:cs="Arial"/>
+                <w:bCs/>
+                <w:color w:val="000000"/>
+              </w:rPr>
+              <w:t xml:space="preserve"> 14/04/14</w:t>
             </w:r>
           </w:p>
         </w:tc>
@@ -2323,13 +2617,23 @@
                 <w:rFonts w:ascii="Arial" w:hAnsi="Arial" w:cs="Arial"/>
               </w:rPr>
             </w:pPr>
+            <w:proofErr w:type="spellStart"/>
             <w:r>
               <w:rPr>
                 <w:rFonts w:ascii="Arial" w:hAnsi="Arial" w:cs="Arial"/>
                 <w:bCs/>
                 <w:color w:val="000000"/>
               </w:rPr>
-              <w:t>Seg 28/04/14</w:t>
+              <w:t>Seg</w:t>
+            </w:r>
+            <w:proofErr w:type="spellEnd"/>
+            <w:r>
+              <w:rPr>
+                <w:rFonts w:ascii="Arial" w:hAnsi="Arial" w:cs="Arial"/>
+                <w:bCs/>
+                <w:color w:val="000000"/>
+              </w:rPr>
+              <w:t xml:space="preserve"> 28/04/14</w:t>
             </w:r>
           </w:p>
         </w:tc>
@@ -2384,12 +2688,21 @@
                 <w:rFonts w:ascii="Arial" w:hAnsi="Arial" w:cs="Arial"/>
               </w:rPr>
             </w:pPr>
+            <w:proofErr w:type="spellStart"/>
             <w:r>
               <w:rPr>
                 <w:rFonts w:ascii="Arial" w:hAnsi="Arial" w:cs="Arial"/>
                 <w:color w:val="000000"/>
               </w:rPr>
-              <w:t>Seg 14/04/14</w:t>
+              <w:t>Seg</w:t>
+            </w:r>
+            <w:proofErr w:type="spellEnd"/>
+            <w:r>
+              <w:rPr>
+                <w:rFonts w:ascii="Arial" w:hAnsi="Arial" w:cs="Arial"/>
+                <w:color w:val="000000"/>
+              </w:rPr>
+              <w:t xml:space="preserve"> 14/04/14</w:t>
             </w:r>
           </w:p>
         </w:tc>
@@ -2413,12 +2726,21 @@
                 <w:rFonts w:ascii="Arial" w:hAnsi="Arial" w:cs="Arial"/>
               </w:rPr>
             </w:pPr>
+            <w:proofErr w:type="spellStart"/>
             <w:r>
               <w:rPr>
                 <w:rFonts w:ascii="Arial" w:hAnsi="Arial" w:cs="Arial"/>
                 <w:color w:val="000000"/>
               </w:rPr>
-              <w:t>Seg 28/04/14</w:t>
+              <w:t>Seg</w:t>
+            </w:r>
+            <w:proofErr w:type="spellEnd"/>
+            <w:r>
+              <w:rPr>
+                <w:rFonts w:ascii="Arial" w:hAnsi="Arial" w:cs="Arial"/>
+                <w:color w:val="000000"/>
+              </w:rPr>
+              <w:t xml:space="preserve"> 28/04/14</w:t>
             </w:r>
           </w:p>
         </w:tc>
@@ -2473,12 +2795,21 @@
                 <w:rFonts w:ascii="Arial" w:hAnsi="Arial" w:cs="Arial"/>
               </w:rPr>
             </w:pPr>
+            <w:proofErr w:type="spellStart"/>
             <w:r>
               <w:rPr>
                 <w:rFonts w:ascii="Arial" w:hAnsi="Arial" w:cs="Arial"/>
                 <w:color w:val="000000"/>
               </w:rPr>
-              <w:t>Seg 14/04/14</w:t>
+              <w:t>Seg</w:t>
+            </w:r>
+            <w:proofErr w:type="spellEnd"/>
+            <w:r>
+              <w:rPr>
+                <w:rFonts w:ascii="Arial" w:hAnsi="Arial" w:cs="Arial"/>
+                <w:color w:val="000000"/>
+              </w:rPr>
+              <w:t xml:space="preserve"> 14/04/14</w:t>
             </w:r>
           </w:p>
         </w:tc>
@@ -2502,12 +2833,21 @@
                 <w:rFonts w:ascii="Arial" w:hAnsi="Arial" w:cs="Arial"/>
               </w:rPr>
             </w:pPr>
+            <w:proofErr w:type="spellStart"/>
             <w:r>
               <w:rPr>
                 <w:rFonts w:ascii="Arial" w:hAnsi="Arial" w:cs="Arial"/>
                 <w:color w:val="000000"/>
               </w:rPr>
-              <w:t>Seg 28/04/14</w:t>
+              <w:t>Seg</w:t>
+            </w:r>
+            <w:proofErr w:type="spellEnd"/>
+            <w:r>
+              <w:rPr>
+                <w:rFonts w:ascii="Arial" w:hAnsi="Arial" w:cs="Arial"/>
+                <w:color w:val="000000"/>
+              </w:rPr>
+              <w:t xml:space="preserve"> 28/04/14</w:t>
             </w:r>
           </w:p>
         </w:tc>
@@ -2562,12 +2902,21 @@
                 <w:rFonts w:ascii="Arial" w:hAnsi="Arial" w:cs="Arial"/>
               </w:rPr>
             </w:pPr>
+            <w:proofErr w:type="spellStart"/>
             <w:r>
               <w:rPr>
                 <w:rFonts w:ascii="Arial" w:hAnsi="Arial" w:cs="Arial"/>
                 <w:color w:val="000000"/>
               </w:rPr>
-              <w:t>Seg 14/04/14</w:t>
+              <w:t>Seg</w:t>
+            </w:r>
+            <w:proofErr w:type="spellEnd"/>
+            <w:r>
+              <w:rPr>
+                <w:rFonts w:ascii="Arial" w:hAnsi="Arial" w:cs="Arial"/>
+                <w:color w:val="000000"/>
+              </w:rPr>
+              <w:t xml:space="preserve"> 14/04/14</w:t>
             </w:r>
           </w:p>
         </w:tc>
@@ -2591,12 +2940,21 @@
                 <w:rFonts w:ascii="Arial" w:hAnsi="Arial" w:cs="Arial"/>
               </w:rPr>
             </w:pPr>
+            <w:proofErr w:type="spellStart"/>
             <w:r>
               <w:rPr>
                 <w:rFonts w:ascii="Arial" w:hAnsi="Arial" w:cs="Arial"/>
                 <w:color w:val="000000"/>
               </w:rPr>
-              <w:t>Seg 28/04/14</w:t>
+              <w:t>Seg</w:t>
+            </w:r>
+            <w:proofErr w:type="spellEnd"/>
+            <w:r>
+              <w:rPr>
+                <w:rFonts w:ascii="Arial" w:hAnsi="Arial" w:cs="Arial"/>
+                <w:color w:val="000000"/>
+              </w:rPr>
+              <w:t xml:space="preserve"> 28/04/14</w:t>
             </w:r>
           </w:p>
         </w:tc>
@@ -2651,12 +3009,21 @@
                 <w:rFonts w:ascii="Arial" w:hAnsi="Arial" w:cs="Arial"/>
               </w:rPr>
             </w:pPr>
+            <w:proofErr w:type="spellStart"/>
             <w:r>
               <w:rPr>
                 <w:rFonts w:ascii="Arial" w:hAnsi="Arial" w:cs="Arial"/>
                 <w:color w:val="000000"/>
               </w:rPr>
-              <w:t>Seg 09/06/14</w:t>
+              <w:t>Seg</w:t>
+            </w:r>
+            <w:proofErr w:type="spellEnd"/>
+            <w:r>
+              <w:rPr>
+                <w:rFonts w:ascii="Arial" w:hAnsi="Arial" w:cs="Arial"/>
+                <w:color w:val="000000"/>
+              </w:rPr>
+              <w:t xml:space="preserve"> 09/06/14</w:t>
             </w:r>
           </w:p>
         </w:tc>
@@ -2680,12 +3047,21 @@
                 <w:rFonts w:ascii="Arial" w:hAnsi="Arial" w:cs="Arial"/>
               </w:rPr>
             </w:pPr>
+            <w:proofErr w:type="spellStart"/>
             <w:r>
               <w:rPr>
                 <w:rFonts w:ascii="Arial" w:hAnsi="Arial" w:cs="Arial"/>
                 <w:color w:val="000000"/>
               </w:rPr>
-              <w:t>Seg 21/07/14</w:t>
+              <w:t>Seg</w:t>
+            </w:r>
+            <w:proofErr w:type="spellEnd"/>
+            <w:r>
+              <w:rPr>
+                <w:rFonts w:ascii="Arial" w:hAnsi="Arial" w:cs="Arial"/>
+                <w:color w:val="000000"/>
+              </w:rPr>
+              <w:t xml:space="preserve"> 21/07/14</w:t>
             </w:r>
           </w:p>
         </w:tc>
@@ -2740,12 +3116,21 @@
                 <w:rFonts w:ascii="Arial" w:hAnsi="Arial" w:cs="Arial"/>
               </w:rPr>
             </w:pPr>
+            <w:proofErr w:type="spellStart"/>
             <w:r>
               <w:rPr>
                 <w:rFonts w:ascii="Arial" w:hAnsi="Arial" w:cs="Arial"/>
                 <w:color w:val="000000"/>
               </w:rPr>
-              <w:t>Seg 21/04/14</w:t>
+              <w:t>Seg</w:t>
+            </w:r>
+            <w:proofErr w:type="spellEnd"/>
+            <w:r>
+              <w:rPr>
+                <w:rFonts w:ascii="Arial" w:hAnsi="Arial" w:cs="Arial"/>
+                <w:color w:val="000000"/>
+              </w:rPr>
+              <w:t xml:space="preserve"> 21/04/14</w:t>
             </w:r>
           </w:p>
         </w:tc>
@@ -2769,12 +3154,21 @@
                 <w:rFonts w:ascii="Arial" w:hAnsi="Arial" w:cs="Arial"/>
               </w:rPr>
             </w:pPr>
+            <w:proofErr w:type="spellStart"/>
             <w:r>
               <w:rPr>
                 <w:rFonts w:ascii="Arial" w:hAnsi="Arial" w:cs="Arial"/>
                 <w:color w:val="000000"/>
               </w:rPr>
-              <w:t>Seg 05/05/14</w:t>
+              <w:t>Seg</w:t>
+            </w:r>
+            <w:proofErr w:type="spellEnd"/>
+            <w:r>
+              <w:rPr>
+                <w:rFonts w:ascii="Arial" w:hAnsi="Arial" w:cs="Arial"/>
+                <w:color w:val="000000"/>
+              </w:rPr>
+              <w:t xml:space="preserve"> 05/05/14</w:t>
             </w:r>
           </w:p>
         </w:tc>
@@ -2829,12 +3223,21 @@
                 <w:rFonts w:ascii="Arial" w:hAnsi="Arial" w:cs="Arial"/>
               </w:rPr>
             </w:pPr>
+            <w:proofErr w:type="spellStart"/>
             <w:r>
               <w:rPr>
                 <w:rFonts w:ascii="Arial" w:hAnsi="Arial" w:cs="Arial"/>
                 <w:color w:val="000000"/>
               </w:rPr>
-              <w:t>Seg 21/04/14</w:t>
+              <w:t>Seg</w:t>
+            </w:r>
+            <w:proofErr w:type="spellEnd"/>
+            <w:r>
+              <w:rPr>
+                <w:rFonts w:ascii="Arial" w:hAnsi="Arial" w:cs="Arial"/>
+                <w:color w:val="000000"/>
+              </w:rPr>
+              <w:t xml:space="preserve"> 21/04/14</w:t>
             </w:r>
           </w:p>
         </w:tc>
@@ -2858,12 +3261,21 @@
                 <w:rFonts w:ascii="Arial" w:hAnsi="Arial" w:cs="Arial"/>
               </w:rPr>
             </w:pPr>
+            <w:proofErr w:type="spellStart"/>
             <w:r>
               <w:rPr>
                 <w:rFonts w:ascii="Arial" w:hAnsi="Arial" w:cs="Arial"/>
                 <w:color w:val="000000"/>
               </w:rPr>
-              <w:t>Seg 26/05/14</w:t>
+              <w:t>Seg</w:t>
+            </w:r>
+            <w:proofErr w:type="spellEnd"/>
+            <w:r>
+              <w:rPr>
+                <w:rFonts w:ascii="Arial" w:hAnsi="Arial" w:cs="Arial"/>
+                <w:color w:val="000000"/>
+              </w:rPr>
+              <w:t xml:space="preserve"> 26/05/14</w:t>
             </w:r>
           </w:p>
         </w:tc>
@@ -2918,12 +3330,21 @@
                 <w:rFonts w:ascii="Arial" w:hAnsi="Arial" w:cs="Arial"/>
               </w:rPr>
             </w:pPr>
+            <w:proofErr w:type="spellStart"/>
             <w:r>
               <w:rPr>
                 <w:rFonts w:ascii="Arial" w:hAnsi="Arial" w:cs="Arial"/>
                 <w:color w:val="000000"/>
               </w:rPr>
-              <w:t>Seg 21/04/14</w:t>
+              <w:t>Seg</w:t>
+            </w:r>
+            <w:proofErr w:type="spellEnd"/>
+            <w:r>
+              <w:rPr>
+                <w:rFonts w:ascii="Arial" w:hAnsi="Arial" w:cs="Arial"/>
+                <w:color w:val="000000"/>
+              </w:rPr>
+              <w:t xml:space="preserve"> 21/04/14</w:t>
             </w:r>
           </w:p>
         </w:tc>
@@ -2947,12 +3368,21 @@
                 <w:rFonts w:ascii="Arial" w:hAnsi="Arial" w:cs="Arial"/>
               </w:rPr>
             </w:pPr>
+            <w:proofErr w:type="spellStart"/>
             <w:r>
               <w:rPr>
                 <w:rFonts w:ascii="Arial" w:hAnsi="Arial" w:cs="Arial"/>
                 <w:color w:val="000000"/>
               </w:rPr>
-              <w:t>Seg 26/05/14</w:t>
+              <w:t>Seg</w:t>
+            </w:r>
+            <w:proofErr w:type="spellEnd"/>
+            <w:r>
+              <w:rPr>
+                <w:rFonts w:ascii="Arial" w:hAnsi="Arial" w:cs="Arial"/>
+                <w:color w:val="000000"/>
+              </w:rPr>
+              <w:t xml:space="preserve"> 26/05/14</w:t>
             </w:r>
           </w:p>
         </w:tc>
@@ -3007,12 +3437,21 @@
                 <w:rFonts w:ascii="Arial" w:hAnsi="Arial" w:cs="Arial"/>
               </w:rPr>
             </w:pPr>
+            <w:proofErr w:type="spellStart"/>
             <w:r>
               <w:rPr>
                 <w:rFonts w:ascii="Arial" w:hAnsi="Arial" w:cs="Arial"/>
                 <w:color w:val="000000"/>
               </w:rPr>
-              <w:t>Seg 26/05/14</w:t>
+              <w:t>Seg</w:t>
+            </w:r>
+            <w:proofErr w:type="spellEnd"/>
+            <w:r>
+              <w:rPr>
+                <w:rFonts w:ascii="Arial" w:hAnsi="Arial" w:cs="Arial"/>
+                <w:color w:val="000000"/>
+              </w:rPr>
+              <w:t xml:space="preserve"> 26/05/14</w:t>
             </w:r>
           </w:p>
         </w:tc>
@@ -3036,12 +3475,21 @@
                 <w:rFonts w:ascii="Arial" w:hAnsi="Arial" w:cs="Arial"/>
               </w:rPr>
             </w:pPr>
+            <w:proofErr w:type="spellStart"/>
             <w:r>
               <w:rPr>
                 <w:rFonts w:ascii="Arial" w:hAnsi="Arial" w:cs="Arial"/>
                 <w:color w:val="000000"/>
               </w:rPr>
-              <w:t>Seg 09/06/14</w:t>
+              <w:t>Seg</w:t>
+            </w:r>
+            <w:proofErr w:type="spellEnd"/>
+            <w:r>
+              <w:rPr>
+                <w:rFonts w:ascii="Arial" w:hAnsi="Arial" w:cs="Arial"/>
+                <w:color w:val="000000"/>
+              </w:rPr>
+              <w:t xml:space="preserve"> 09/06/14</w:t>
             </w:r>
           </w:p>
         </w:tc>
@@ -3073,8 +3521,18 @@
                 <w:bCs/>
                 <w:color w:val="000000"/>
               </w:rPr>
-              <w:t>Criação do Dashboard</w:t>
-            </w:r>
+              <w:t xml:space="preserve">Criação do </w:t>
+            </w:r>
+            <w:proofErr w:type="spellStart"/>
+            <w:r>
+              <w:rPr>
+                <w:rFonts w:ascii="Arial" w:hAnsi="Arial" w:cs="Arial"/>
+                <w:bCs/>
+                <w:color w:val="000000"/>
+              </w:rPr>
+              <w:t>Dashboard</w:t>
+            </w:r>
+            <w:proofErr w:type="spellEnd"/>
           </w:p>
         </w:tc>
         <w:tc>
@@ -3097,13 +3555,23 @@
                 <w:rFonts w:ascii="Arial" w:hAnsi="Arial" w:cs="Arial"/>
               </w:rPr>
             </w:pPr>
+            <w:proofErr w:type="spellStart"/>
             <w:r>
               <w:rPr>
                 <w:rFonts w:ascii="Arial" w:hAnsi="Arial" w:cs="Arial"/>
                 <w:bCs/>
                 <w:color w:val="000000"/>
               </w:rPr>
-              <w:t>Seg 09/06/14</w:t>
+              <w:t>Seg</w:t>
+            </w:r>
+            <w:proofErr w:type="spellEnd"/>
+            <w:r>
+              <w:rPr>
+                <w:rFonts w:ascii="Arial" w:hAnsi="Arial" w:cs="Arial"/>
+                <w:bCs/>
+                <w:color w:val="000000"/>
+              </w:rPr>
+              <w:t xml:space="preserve"> 09/06/14</w:t>
             </w:r>
           </w:p>
         </w:tc>
@@ -3127,13 +3595,23 @@
                 <w:rFonts w:ascii="Arial" w:hAnsi="Arial" w:cs="Arial"/>
               </w:rPr>
             </w:pPr>
+            <w:proofErr w:type="spellStart"/>
             <w:r>
               <w:rPr>
                 <w:rFonts w:ascii="Arial" w:hAnsi="Arial" w:cs="Arial"/>
                 <w:bCs/>
                 <w:color w:val="000000"/>
               </w:rPr>
-              <w:t>Seg 13/10/14</w:t>
+              <w:t>Seg</w:t>
+            </w:r>
+            <w:proofErr w:type="spellEnd"/>
+            <w:r>
+              <w:rPr>
+                <w:rFonts w:ascii="Arial" w:hAnsi="Arial" w:cs="Arial"/>
+                <w:bCs/>
+                <w:color w:val="000000"/>
+              </w:rPr>
+              <w:t xml:space="preserve"> 13/10/14</w:t>
             </w:r>
           </w:p>
         </w:tc>
@@ -3188,12 +3666,21 @@
                 <w:rFonts w:ascii="Arial" w:hAnsi="Arial" w:cs="Arial"/>
               </w:rPr>
             </w:pPr>
+            <w:proofErr w:type="spellStart"/>
             <w:r>
               <w:rPr>
                 <w:rFonts w:ascii="Arial" w:hAnsi="Arial" w:cs="Arial"/>
                 <w:color w:val="000000"/>
               </w:rPr>
-              <w:t>Seg 09/06/14</w:t>
+              <w:t>Seg</w:t>
+            </w:r>
+            <w:proofErr w:type="spellEnd"/>
+            <w:r>
+              <w:rPr>
+                <w:rFonts w:ascii="Arial" w:hAnsi="Arial" w:cs="Arial"/>
+                <w:color w:val="000000"/>
+              </w:rPr>
+              <w:t xml:space="preserve"> 09/06/14</w:t>
             </w:r>
           </w:p>
         </w:tc>
@@ -3217,12 +3704,21 @@
                 <w:rFonts w:ascii="Arial" w:hAnsi="Arial" w:cs="Arial"/>
               </w:rPr>
             </w:pPr>
+            <w:proofErr w:type="spellStart"/>
             <w:r>
               <w:rPr>
                 <w:rFonts w:ascii="Arial" w:hAnsi="Arial" w:cs="Arial"/>
                 <w:color w:val="000000"/>
               </w:rPr>
-              <w:t>Seg 23/06/14</w:t>
+              <w:t>Seg</w:t>
+            </w:r>
+            <w:proofErr w:type="spellEnd"/>
+            <w:r>
+              <w:rPr>
+                <w:rFonts w:ascii="Arial" w:hAnsi="Arial" w:cs="Arial"/>
+                <w:color w:val="000000"/>
+              </w:rPr>
+              <w:t xml:space="preserve"> 23/06/14</w:t>
             </w:r>
           </w:p>
         </w:tc>
@@ -3277,12 +3773,21 @@
                 <w:rFonts w:ascii="Arial" w:hAnsi="Arial" w:cs="Arial"/>
               </w:rPr>
             </w:pPr>
+            <w:proofErr w:type="spellStart"/>
             <w:r>
               <w:rPr>
                 <w:rFonts w:ascii="Arial" w:hAnsi="Arial" w:cs="Arial"/>
                 <w:color w:val="000000"/>
               </w:rPr>
-              <w:t>Seg 09/06/14</w:t>
+              <w:t>Seg</w:t>
+            </w:r>
+            <w:proofErr w:type="spellEnd"/>
+            <w:r>
+              <w:rPr>
+                <w:rFonts w:ascii="Arial" w:hAnsi="Arial" w:cs="Arial"/>
+                <w:color w:val="000000"/>
+              </w:rPr>
+              <w:t xml:space="preserve"> 09/06/14</w:t>
             </w:r>
           </w:p>
         </w:tc>
@@ -3306,12 +3811,21 @@
                 <w:rFonts w:ascii="Arial" w:hAnsi="Arial" w:cs="Arial"/>
               </w:rPr>
             </w:pPr>
+            <w:proofErr w:type="spellStart"/>
             <w:r>
               <w:rPr>
                 <w:rFonts w:ascii="Arial" w:hAnsi="Arial" w:cs="Arial"/>
                 <w:color w:val="000000"/>
               </w:rPr>
-              <w:t>Seg 13/10/14</w:t>
+              <w:t>Seg</w:t>
+            </w:r>
+            <w:proofErr w:type="spellEnd"/>
+            <w:r>
+              <w:rPr>
+                <w:rFonts w:ascii="Arial" w:hAnsi="Arial" w:cs="Arial"/>
+                <w:color w:val="000000"/>
+              </w:rPr>
+              <w:t xml:space="preserve"> 13/10/14</w:t>
             </w:r>
           </w:p>
         </w:tc>
@@ -3366,12 +3880,21 @@
                 <w:rFonts w:ascii="Arial" w:hAnsi="Arial" w:cs="Arial"/>
               </w:rPr>
             </w:pPr>
+            <w:proofErr w:type="spellStart"/>
             <w:r>
               <w:rPr>
                 <w:rFonts w:ascii="Arial" w:hAnsi="Arial" w:cs="Arial"/>
                 <w:color w:val="000000"/>
               </w:rPr>
-              <w:t>Seg 09/06/14</w:t>
+              <w:t>Seg</w:t>
+            </w:r>
+            <w:proofErr w:type="spellEnd"/>
+            <w:r>
+              <w:rPr>
+                <w:rFonts w:ascii="Arial" w:hAnsi="Arial" w:cs="Arial"/>
+                <w:color w:val="000000"/>
+              </w:rPr>
+              <w:t xml:space="preserve"> 09/06/14</w:t>
             </w:r>
           </w:p>
         </w:tc>
@@ -3395,12 +3918,21 @@
                 <w:rFonts w:ascii="Arial" w:hAnsi="Arial" w:cs="Arial"/>
               </w:rPr>
             </w:pPr>
+            <w:proofErr w:type="spellStart"/>
             <w:r>
               <w:rPr>
                 <w:rFonts w:ascii="Arial" w:hAnsi="Arial" w:cs="Arial"/>
                 <w:color w:val="000000"/>
               </w:rPr>
-              <w:t>Seg 23/06/14</w:t>
+              <w:t>Seg</w:t>
+            </w:r>
+            <w:proofErr w:type="spellEnd"/>
+            <w:r>
+              <w:rPr>
+                <w:rFonts w:ascii="Arial" w:hAnsi="Arial" w:cs="Arial"/>
+                <w:color w:val="000000"/>
+              </w:rPr>
+              <w:t xml:space="preserve"> 23/06/14</w:t>
             </w:r>
           </w:p>
         </w:tc>
@@ -3431,8 +3963,17 @@
                 <w:rFonts w:ascii="Arial" w:hAnsi="Arial" w:cs="Arial"/>
                 <w:color w:val="000000"/>
               </w:rPr>
-              <w:t>Envio de report</w:t>
-            </w:r>
+              <w:t xml:space="preserve">Envio de </w:t>
+            </w:r>
+            <w:proofErr w:type="spellStart"/>
+            <w:r>
+              <w:rPr>
+                <w:rFonts w:ascii="Arial" w:hAnsi="Arial" w:cs="Arial"/>
+                <w:color w:val="000000"/>
+              </w:rPr>
+              <w:t>report</w:t>
+            </w:r>
+            <w:proofErr w:type="spellEnd"/>
           </w:p>
         </w:tc>
         <w:tc>
@@ -3455,12 +3996,21 @@
                 <w:rFonts w:ascii="Arial" w:hAnsi="Arial" w:cs="Arial"/>
               </w:rPr>
             </w:pPr>
+            <w:proofErr w:type="spellStart"/>
             <w:r>
               <w:rPr>
                 <w:rFonts w:ascii="Arial" w:hAnsi="Arial" w:cs="Arial"/>
                 <w:color w:val="000000"/>
               </w:rPr>
-              <w:t>Seg 09/06/14</w:t>
+              <w:t>Seg</w:t>
+            </w:r>
+            <w:proofErr w:type="spellEnd"/>
+            <w:r>
+              <w:rPr>
+                <w:rFonts w:ascii="Arial" w:hAnsi="Arial" w:cs="Arial"/>
+                <w:color w:val="000000"/>
+              </w:rPr>
+              <w:t xml:space="preserve"> 09/06/14</w:t>
             </w:r>
           </w:p>
         </w:tc>
@@ -3484,12 +4034,21 @@
                 <w:rFonts w:ascii="Arial" w:hAnsi="Arial" w:cs="Arial"/>
               </w:rPr>
             </w:pPr>
+            <w:proofErr w:type="spellStart"/>
             <w:r>
               <w:rPr>
                 <w:rFonts w:ascii="Arial" w:hAnsi="Arial" w:cs="Arial"/>
                 <w:color w:val="000000"/>
               </w:rPr>
-              <w:t>Seg 23/06/14</w:t>
+              <w:t>Seg</w:t>
+            </w:r>
+            <w:proofErr w:type="spellEnd"/>
+            <w:r>
+              <w:rPr>
+                <w:rFonts w:ascii="Arial" w:hAnsi="Arial" w:cs="Arial"/>
+                <w:color w:val="000000"/>
+              </w:rPr>
+              <w:t xml:space="preserve"> 23/06/14</w:t>
             </w:r>
           </w:p>
         </w:tc>
@@ -3544,12 +4103,21 @@
                 <w:rFonts w:ascii="Arial" w:hAnsi="Arial" w:cs="Arial"/>
               </w:rPr>
             </w:pPr>
+            <w:proofErr w:type="spellStart"/>
             <w:r>
               <w:rPr>
                 <w:rFonts w:ascii="Arial" w:hAnsi="Arial" w:cs="Arial"/>
                 <w:color w:val="000000"/>
               </w:rPr>
-              <w:t>Seg 13/10/14</w:t>
+              <w:t>Seg</w:t>
+            </w:r>
+            <w:proofErr w:type="spellEnd"/>
+            <w:r>
+              <w:rPr>
+                <w:rFonts w:ascii="Arial" w:hAnsi="Arial" w:cs="Arial"/>
+                <w:color w:val="000000"/>
+              </w:rPr>
+              <w:t xml:space="preserve"> 13/10/14</w:t>
             </w:r>
           </w:p>
         </w:tc>
@@ -3573,12 +4141,21 @@
                 <w:rFonts w:ascii="Arial" w:hAnsi="Arial" w:cs="Arial"/>
               </w:rPr>
             </w:pPr>
+            <w:proofErr w:type="spellStart"/>
             <w:r>
               <w:rPr>
                 <w:rFonts w:ascii="Arial" w:hAnsi="Arial" w:cs="Arial"/>
                 <w:color w:val="000000"/>
               </w:rPr>
-              <w:t>Seg 27/10/14</w:t>
+              <w:t>Seg</w:t>
+            </w:r>
+            <w:proofErr w:type="spellEnd"/>
+            <w:r>
+              <w:rPr>
+                <w:rFonts w:ascii="Arial" w:hAnsi="Arial" w:cs="Arial"/>
+                <w:color w:val="000000"/>
+              </w:rPr>
+              <w:t xml:space="preserve"> 27/10/14</w:t>
             </w:r>
           </w:p>
         </w:tc>
@@ -3633,12 +4210,21 @@
                 <w:rFonts w:ascii="Arial" w:hAnsi="Arial" w:cs="Arial"/>
               </w:rPr>
             </w:pPr>
+            <w:proofErr w:type="spellStart"/>
             <w:r>
               <w:rPr>
                 <w:rFonts w:ascii="Arial" w:hAnsi="Arial" w:cs="Arial"/>
                 <w:color w:val="000000"/>
               </w:rPr>
-              <w:t>Seg 01/09/14</w:t>
+              <w:t>Seg</w:t>
+            </w:r>
+            <w:proofErr w:type="spellEnd"/>
+            <w:r>
+              <w:rPr>
+                <w:rFonts w:ascii="Arial" w:hAnsi="Arial" w:cs="Arial"/>
+                <w:color w:val="000000"/>
+              </w:rPr>
+              <w:t xml:space="preserve"> 01/09/14</w:t>
             </w:r>
           </w:p>
         </w:tc>
@@ -3662,12 +4248,21 @@
                 <w:rFonts w:ascii="Arial" w:hAnsi="Arial" w:cs="Arial"/>
               </w:rPr>
             </w:pPr>
+            <w:proofErr w:type="spellStart"/>
             <w:r>
               <w:rPr>
                 <w:rFonts w:ascii="Arial" w:hAnsi="Arial" w:cs="Arial"/>
                 <w:color w:val="000000"/>
               </w:rPr>
-              <w:t>Seg 27/10/14</w:t>
+              <w:t>Seg</w:t>
+            </w:r>
+            <w:proofErr w:type="spellEnd"/>
+            <w:r>
+              <w:rPr>
+                <w:rFonts w:ascii="Arial" w:hAnsi="Arial" w:cs="Arial"/>
+                <w:color w:val="000000"/>
+              </w:rPr>
+              <w:t xml:space="preserve"> 27/10/14</w:t>
             </w:r>
           </w:p>
         </w:tc>
@@ -3722,12 +4317,21 @@
                 <w:rFonts w:ascii="Arial" w:hAnsi="Arial" w:cs="Arial"/>
               </w:rPr>
             </w:pPr>
+            <w:proofErr w:type="spellStart"/>
             <w:r>
               <w:rPr>
                 <w:rFonts w:ascii="Arial" w:hAnsi="Arial" w:cs="Arial"/>
                 <w:color w:val="000000"/>
               </w:rPr>
-              <w:t>Seg 29/09/14</w:t>
+              <w:t>Seg</w:t>
+            </w:r>
+            <w:proofErr w:type="spellEnd"/>
+            <w:r>
+              <w:rPr>
+                <w:rFonts w:ascii="Arial" w:hAnsi="Arial" w:cs="Arial"/>
+                <w:color w:val="000000"/>
+              </w:rPr>
+              <w:t xml:space="preserve"> 29/09/14</w:t>
             </w:r>
           </w:p>
         </w:tc>
@@ -3751,12 +4355,21 @@
                 <w:rFonts w:ascii="Arial" w:hAnsi="Arial" w:cs="Arial"/>
               </w:rPr>
             </w:pPr>
+            <w:proofErr w:type="spellStart"/>
             <w:r>
               <w:rPr>
                 <w:rFonts w:ascii="Arial" w:hAnsi="Arial" w:cs="Arial"/>
                 <w:color w:val="000000"/>
               </w:rPr>
-              <w:t>Seg 27/10/14</w:t>
+              <w:t>Seg</w:t>
+            </w:r>
+            <w:proofErr w:type="spellEnd"/>
+            <w:r>
+              <w:rPr>
+                <w:rFonts w:ascii="Arial" w:hAnsi="Arial" w:cs="Arial"/>
+                <w:color w:val="000000"/>
+              </w:rPr>
+              <w:t xml:space="preserve"> 27/10/14</w:t>
             </w:r>
           </w:p>
         </w:tc>
@@ -3908,6 +4521,15 @@
     </w:p>
     <w:p>
       <w:pPr>
+        <w:spacing w:line="360" w:lineRule="auto"/>
+        <w:jc w:val="center"/>
+        <w:rPr>
+          <w:rFonts w:ascii="Arial" w:hAnsi="Arial" w:cs="Arial"/>
+        </w:rPr>
+      </w:pPr>
+    </w:p>
+    <w:p>
+      <w:pPr>
         <w:pStyle w:val="Ttulo2"/>
         <w:spacing w:line="360" w:lineRule="auto"/>
         <w:rPr>
@@ -4269,7 +4891,21 @@
               <w:rPr>
                 <w:rFonts w:ascii="Arial" w:hAnsi="Arial" w:cs="Arial"/>
               </w:rPr>
-              <w:t>Inst. e Config.</w:t>
+              <w:t xml:space="preserve">Inst. e </w:t>
+            </w:r>
+            <w:proofErr w:type="spellStart"/>
+            <w:r>
+              <w:rPr>
+                <w:rFonts w:ascii="Arial" w:hAnsi="Arial" w:cs="Arial"/>
+              </w:rPr>
+              <w:t>Config</w:t>
+            </w:r>
+            <w:proofErr w:type="spellEnd"/>
+            <w:r>
+              <w:rPr>
+                <w:rFonts w:ascii="Arial" w:hAnsi="Arial" w:cs="Arial"/>
+              </w:rPr>
+              <w:t>.</w:t>
             </w:r>
           </w:p>
         </w:tc>
@@ -4328,7 +4964,21 @@
               <w:rPr>
                 <w:rFonts w:ascii="Arial" w:hAnsi="Arial" w:cs="Arial"/>
               </w:rPr>
-              <w:t>Teste e Valid.</w:t>
+              <w:t xml:space="preserve">Teste e </w:t>
+            </w:r>
+            <w:proofErr w:type="spellStart"/>
+            <w:r>
+              <w:rPr>
+                <w:rFonts w:ascii="Arial" w:hAnsi="Arial" w:cs="Arial"/>
+              </w:rPr>
+              <w:t>Valid</w:t>
+            </w:r>
+            <w:proofErr w:type="spellEnd"/>
+            <w:r>
+              <w:rPr>
+                <w:rFonts w:ascii="Arial" w:hAnsi="Arial" w:cs="Arial"/>
+              </w:rPr>
+              <w:t>.</w:t>
             </w:r>
           </w:p>
         </w:tc>
@@ -4387,7 +5037,21 @@
               <w:rPr>
                 <w:rFonts w:ascii="Arial" w:hAnsi="Arial" w:cs="Arial"/>
               </w:rPr>
-              <w:t>Escr. Monogra.</w:t>
+              <w:t xml:space="preserve">Escr. </w:t>
+            </w:r>
+            <w:proofErr w:type="spellStart"/>
+            <w:r>
+              <w:rPr>
+                <w:rFonts w:ascii="Arial" w:hAnsi="Arial" w:cs="Arial"/>
+              </w:rPr>
+              <w:t>Monogra</w:t>
+            </w:r>
+            <w:proofErr w:type="spellEnd"/>
+            <w:r>
+              <w:rPr>
+                <w:rFonts w:ascii="Arial" w:hAnsi="Arial" w:cs="Arial"/>
+              </w:rPr>
+              <w:t>.</w:t>
             </w:r>
           </w:p>
         </w:tc>
@@ -4475,8 +5139,6 @@
           <w:rFonts w:ascii="Arial" w:hAnsi="Arial" w:cs="Arial"/>
         </w:rPr>
       </w:pPr>
-      <w:bookmarkStart w:id="15" w:name="_GoBack"/>
-      <w:bookmarkEnd w:id="15"/>
     </w:p>
     <w:p>
       <w:pPr>
@@ -4488,7 +5150,7 @@
           <w:szCs w:val="24"/>
         </w:rPr>
       </w:pPr>
-      <w:bookmarkStart w:id="16" w:name="_Toc49663077"/>
+      <w:bookmarkStart w:id="15" w:name="_Toc49663077"/>
       <w:bookmarkEnd w:id="14"/>
       <w:r>
         <w:rPr>
@@ -4509,7 +5171,7 @@
           <w:t>Materiais</w:t>
         </w:r>
       </w:smartTag>
-      <w:bookmarkEnd w:id="16"/>
+      <w:bookmarkEnd w:id="15"/>
     </w:p>
     <w:p>
       <w:pPr>
@@ -4549,6 +5211,7 @@
           <w:rFonts w:ascii="Arial" w:hAnsi="Arial" w:cs="Arial"/>
         </w:rPr>
       </w:pPr>
+      <w:proofErr w:type="spellStart"/>
       <w:r>
         <w:rPr>
           <w:rFonts w:ascii="Arial" w:hAnsi="Arial" w:cs="Arial"/>
@@ -4561,11 +5224,26 @@
         </w:rPr>
         <w:t>likView</w:t>
       </w:r>
-      <w:r>
-        <w:rPr>
-          <w:rFonts w:ascii="Arial" w:hAnsi="Arial" w:cs="Arial"/>
-        </w:rPr>
-        <w:t xml:space="preserve"> Server, Client, Publisher</w:t>
+      <w:proofErr w:type="spellEnd"/>
+      <w:r>
+        <w:rPr>
+          <w:rFonts w:ascii="Arial" w:hAnsi="Arial" w:cs="Arial"/>
+        </w:rPr>
+        <w:t xml:space="preserve"> Server, </w:t>
+      </w:r>
+      <w:proofErr w:type="spellStart"/>
+      <w:r>
+        <w:rPr>
+          <w:rFonts w:ascii="Arial" w:hAnsi="Arial" w:cs="Arial"/>
+        </w:rPr>
+        <w:t>Client</w:t>
+      </w:r>
+      <w:proofErr w:type="spellEnd"/>
+      <w:r>
+        <w:rPr>
+          <w:rFonts w:ascii="Arial" w:hAnsi="Arial" w:cs="Arial"/>
+        </w:rPr>
+        <w:t>, Publisher</w:t>
       </w:r>
       <w:r>
         <w:rPr>
@@ -4601,7 +5279,21 @@
         <w:rPr>
           <w:rFonts w:ascii="Arial" w:hAnsi="Arial" w:cs="Arial"/>
         </w:rPr>
-        <w:t>: usado para criação do dashboard, gerenciamento dos acesso</w:t>
+        <w:t xml:space="preserve">: usado para criação do </w:t>
+      </w:r>
+      <w:proofErr w:type="spellStart"/>
+      <w:r>
+        <w:rPr>
+          <w:rFonts w:ascii="Arial" w:hAnsi="Arial" w:cs="Arial"/>
+        </w:rPr>
+        <w:t>dashboard</w:t>
+      </w:r>
+      <w:proofErr w:type="spellEnd"/>
+      <w:r>
+        <w:rPr>
+          <w:rFonts w:ascii="Arial" w:hAnsi="Arial" w:cs="Arial"/>
+        </w:rPr>
+        <w:t>, gerenciamento dos acesso</w:t>
       </w:r>
       <w:r>
         <w:rPr>
@@ -4634,11 +5326,19 @@
           <w:rFonts w:ascii="Arial" w:hAnsi="Arial" w:cs="Arial"/>
         </w:rPr>
       </w:pPr>
-      <w:r>
-        <w:rPr>
-          <w:rFonts w:ascii="Arial" w:hAnsi="Arial" w:cs="Arial"/>
-        </w:rPr>
-        <w:t>GitHub (GITHUB, 2014): usado para controle de versão dos arquivos gerados durante o desenvolvimento do artefato.</w:t>
+      <w:proofErr w:type="spellStart"/>
+      <w:r>
+        <w:rPr>
+          <w:rFonts w:ascii="Arial" w:hAnsi="Arial" w:cs="Arial"/>
+        </w:rPr>
+        <w:t>GitHub</w:t>
+      </w:r>
+      <w:proofErr w:type="spellEnd"/>
+      <w:r>
+        <w:rPr>
+          <w:rFonts w:ascii="Arial" w:hAnsi="Arial" w:cs="Arial"/>
+        </w:rPr>
+        <w:t xml:space="preserve"> (GITHUB, 2014): usado para controle de versão dos arquivos gerados durante o desenvolvimento do artefato.</w:t>
       </w:r>
     </w:p>
     <w:p>
@@ -4678,12 +5378,14 @@
           <w:rFonts w:ascii="Arial" w:hAnsi="Arial" w:cs="Arial"/>
         </w:rPr>
       </w:pPr>
+      <w:proofErr w:type="spellStart"/>
       <w:r>
         <w:rPr>
           <w:rFonts w:ascii="Arial" w:hAnsi="Arial" w:cs="Arial"/>
         </w:rPr>
         <w:t>Cobian</w:t>
       </w:r>
+      <w:proofErr w:type="spellEnd"/>
       <w:r>
         <w:rPr>
           <w:rFonts w:ascii="Arial" w:hAnsi="Arial" w:cs="Arial"/>
@@ -4721,11 +5423,19 @@
           <w:rFonts w:ascii="Arial" w:hAnsi="Arial" w:cs="Arial"/>
         </w:rPr>
       </w:pPr>
-      <w:r>
-        <w:rPr>
-          <w:rFonts w:ascii="Arial" w:hAnsi="Arial" w:cs="Arial"/>
-        </w:rPr>
-        <w:t>Notepad++</w:t>
+      <w:proofErr w:type="spellStart"/>
+      <w:r>
+        <w:rPr>
+          <w:rFonts w:ascii="Arial" w:hAnsi="Arial" w:cs="Arial"/>
+        </w:rPr>
+        <w:t>Notepad</w:t>
+      </w:r>
+      <w:proofErr w:type="spellEnd"/>
+      <w:r>
+        <w:rPr>
+          <w:rFonts w:ascii="Arial" w:hAnsi="Arial" w:cs="Arial"/>
+        </w:rPr>
+        <w:t>++</w:t>
       </w:r>
       <w:r>
         <w:rPr>
@@ -4771,7 +5481,7 @@
           <w:szCs w:val="24"/>
         </w:rPr>
       </w:pPr>
-      <w:bookmarkStart w:id="17" w:name="_Toc49663078"/>
+      <w:bookmarkStart w:id="16" w:name="_Toc49663078"/>
       <w:smartTag w:uri="schemas-houaiss/acao" w:element="dm">
         <w:smartTag w:uri="schemas-houaiss/mini" w:element="verbetes">
           <w:r>
@@ -4820,7 +5530,7 @@
           <w:t>Materiais</w:t>
         </w:r>
       </w:smartTag>
-      <w:bookmarkEnd w:id="17"/>
+      <w:bookmarkEnd w:id="16"/>
     </w:p>
     <w:p>
       <w:pPr>
@@ -4975,7 +5685,35 @@
         <w:rPr>
           <w:rFonts w:ascii="Arial" w:hAnsi="Arial" w:cs="Arial"/>
         </w:rPr>
-        <w:t>Implementar algoritmos: será necessário um estudo dos algoritmos que serão implementados, assim como o estudo da linguagem javascript e vbscript que serão utilizadas durante o desenvolvimento do artefato.</w:t>
+        <w:t xml:space="preserve">Implementar algoritmos: será necessário um estudo dos algoritmos que serão implementados, assim como o estudo da linguagem </w:t>
+      </w:r>
+      <w:proofErr w:type="spellStart"/>
+      <w:r>
+        <w:rPr>
+          <w:rFonts w:ascii="Arial" w:hAnsi="Arial" w:cs="Arial"/>
+        </w:rPr>
+        <w:t>javascript</w:t>
+      </w:r>
+      <w:proofErr w:type="spellEnd"/>
+      <w:r>
+        <w:rPr>
+          <w:rFonts w:ascii="Arial" w:hAnsi="Arial" w:cs="Arial"/>
+        </w:rPr>
+        <w:t xml:space="preserve"> e </w:t>
+      </w:r>
+      <w:proofErr w:type="spellStart"/>
+      <w:r>
+        <w:rPr>
+          <w:rFonts w:ascii="Arial" w:hAnsi="Arial" w:cs="Arial"/>
+        </w:rPr>
+        <w:t>vbscript</w:t>
+      </w:r>
+      <w:proofErr w:type="spellEnd"/>
+      <w:r>
+        <w:rPr>
+          <w:rFonts w:ascii="Arial" w:hAnsi="Arial" w:cs="Arial"/>
+        </w:rPr>
+        <w:t xml:space="preserve"> que serão utilizadas durante o desenvolvimento do artefato.</w:t>
       </w:r>
     </w:p>
     <w:p>
@@ -5035,7 +5773,21 @@
         <w:rPr>
           <w:rFonts w:ascii="Arial" w:hAnsi="Arial" w:cs="Arial"/>
         </w:rPr>
-        <w:t>Enviar report semanal: o aluno não possui experiência com esse tipo de módulo.</w:t>
+        <w:t xml:space="preserve">Enviar </w:t>
+      </w:r>
+      <w:proofErr w:type="spellStart"/>
+      <w:r>
+        <w:rPr>
+          <w:rFonts w:ascii="Arial" w:hAnsi="Arial" w:cs="Arial"/>
+        </w:rPr>
+        <w:t>report</w:t>
+      </w:r>
+      <w:proofErr w:type="spellEnd"/>
+      <w:r>
+        <w:rPr>
+          <w:rFonts w:ascii="Arial" w:hAnsi="Arial" w:cs="Arial"/>
+        </w:rPr>
+        <w:t xml:space="preserve"> semanal: o aluno não possui experiência com esse tipo de módulo.</w:t>
       </w:r>
     </w:p>
     <w:p>
@@ -5158,14 +5910,30 @@
         <w:rPr>
           <w:rFonts w:ascii="Arial" w:hAnsi="Arial" w:cs="Arial"/>
         </w:rPr>
-        <w:t>Duração de aprendizagem de uma nova linguagem (javascript</w:t>
-      </w:r>
-      <w:r>
-        <w:rPr>
-          <w:rFonts w:ascii="Arial" w:hAnsi="Arial" w:cs="Arial"/>
-        </w:rPr>
-        <w:t xml:space="preserve"> e vbscript</w:t>
-      </w:r>
+        <w:t>Duração de aprendizagem de uma nova linguagem (</w:t>
+      </w:r>
+      <w:proofErr w:type="spellStart"/>
+      <w:r>
+        <w:rPr>
+          <w:rFonts w:ascii="Arial" w:hAnsi="Arial" w:cs="Arial"/>
+        </w:rPr>
+        <w:t>javascript</w:t>
+      </w:r>
+      <w:proofErr w:type="spellEnd"/>
+      <w:r>
+        <w:rPr>
+          <w:rFonts w:ascii="Arial" w:hAnsi="Arial" w:cs="Arial"/>
+        </w:rPr>
+        <w:t xml:space="preserve"> e </w:t>
+      </w:r>
+      <w:proofErr w:type="spellStart"/>
+      <w:r>
+        <w:rPr>
+          <w:rFonts w:ascii="Arial" w:hAnsi="Arial" w:cs="Arial"/>
+        </w:rPr>
+        <w:t>vbscript</w:t>
+      </w:r>
+      <w:proofErr w:type="spellEnd"/>
       <w:r>
         <w:rPr>
           <w:rFonts w:ascii="Arial" w:hAnsi="Arial" w:cs="Arial"/>
@@ -5185,7 +5953,47 @@
         <w:rPr>
           <w:rFonts w:ascii="Arial" w:hAnsi="Arial" w:cs="Arial"/>
         </w:rPr>
+        <w:t xml:space="preserve">- </w:t>
+      </w:r>
+      <w:r>
+        <w:rPr>
+          <w:rFonts w:ascii="Arial" w:hAnsi="Arial" w:cs="Arial"/>
+        </w:rPr>
         <w:t>Aumentar o tempo para a aprendizagem da linguagem</w:t>
+      </w:r>
+    </w:p>
+    <w:p>
+      <w:pPr>
+        <w:pStyle w:val="PargrafodaLista"/>
+        <w:numPr>
+          <w:ilvl w:val="0"/>
+          <w:numId w:val="5"/>
+        </w:numPr>
+        <w:spacing w:line="360" w:lineRule="auto"/>
+        <w:rPr>
+          <w:rFonts w:ascii="Arial" w:hAnsi="Arial" w:cs="Arial"/>
+        </w:rPr>
+      </w:pPr>
+      <w:r>
+        <w:rPr>
+          <w:rFonts w:ascii="Arial" w:hAnsi="Arial" w:cs="Arial"/>
+        </w:rPr>
+        <w:t>Duração da configuração do servidor e do Publisher</w:t>
+      </w:r>
+    </w:p>
+    <w:p>
+      <w:pPr>
+        <w:pStyle w:val="PargrafodaLista"/>
+        <w:spacing w:line="360" w:lineRule="auto"/>
+        <w:rPr>
+          <w:rFonts w:ascii="Arial" w:hAnsi="Arial" w:cs="Arial"/>
+        </w:rPr>
+      </w:pPr>
+      <w:r>
+        <w:rPr>
+          <w:rFonts w:ascii="Arial" w:hAnsi="Arial" w:cs="Arial"/>
+        </w:rPr>
+        <w:t>- Aumentar as horas semanais reservadas para a configuração</w:t>
       </w:r>
     </w:p>
     <w:p>
@@ -5241,6 +6049,12 @@
         <w:rPr>
           <w:rFonts w:ascii="Arial" w:hAnsi="Arial" w:cs="Arial"/>
         </w:rPr>
+        <w:t xml:space="preserve">- </w:t>
+      </w:r>
+      <w:r>
+        <w:rPr>
+          <w:rFonts w:ascii="Arial" w:hAnsi="Arial" w:cs="Arial"/>
+        </w:rPr>
         <w:t>Aumentar as horas semanais reservadas para o desenvolvimento do artefato</w:t>
       </w:r>
     </w:p>
@@ -5251,8 +6065,8 @@
           <w:rFonts w:ascii="Arial" w:hAnsi="Arial" w:cs="Arial"/>
         </w:rPr>
       </w:pPr>
-      <w:bookmarkStart w:id="18" w:name="_Toc37042835"/>
-      <w:bookmarkStart w:id="19" w:name="_Toc49663063"/>
+      <w:bookmarkStart w:id="17" w:name="_Toc37042835"/>
+      <w:bookmarkStart w:id="18" w:name="_Toc49663063"/>
     </w:p>
     <w:p>
       <w:pPr>
@@ -5280,8 +6094,8 @@
         </w:rPr>
         <w:t>Referências</w:t>
       </w:r>
+      <w:bookmarkEnd w:id="17"/>
       <w:bookmarkEnd w:id="18"/>
-      <w:bookmarkEnd w:id="19"/>
     </w:p>
     <w:p>
       <w:pPr>
@@ -5814,6 +6628,7 @@
         <w:rPr>
           <w:rFonts w:ascii="Arial" w:hAnsi="Arial" w:cs="Arial"/>
         </w:rPr>
+        <w:lastRenderedPageBreak/>
         <w:t>Backup – cópia de dados de um dispositivo de armazenamento a outro para que possam ser restaurados em caso da perda dos dados originais, o que pode envolver apagamentos acidentais ou corrupção de dados.</w:t>
       </w:r>
     </w:p>
@@ -5830,7 +6645,6 @@
         <w:rPr>
           <w:rFonts w:ascii="Arial" w:hAnsi="Arial" w:cs="Arial"/>
         </w:rPr>
-        <w:lastRenderedPageBreak/>
         <w:t>Diagrama de Arquitetura – é uma representação gráfica onde aparecem os módulos do artefato computacional a ser desenvolvido e as entidades externas, com seus fluxos de dados. Os módulos podem ser de dois tipos: prontos e que serão integrados, ou a serem desenvolvidos. Podem existir também módulos que existem e serão modificados. Os fluxos têm formatos que devem ser apresentados. Deve-se usar as regras gerais para a definição de diagramas funcionais.</w:t>
       </w:r>
     </w:p>
@@ -5905,7 +6719,35 @@
         <w:rPr>
           <w:rFonts w:ascii="Arial" w:hAnsi="Arial" w:cs="Arial"/>
         </w:rPr>
-        <w:t>Uma pasta foi criada no repositório do GitHub e conectada na máquina que será utilizada. Para a utilização do GitHub é necessário seguir os seguintes passos:</w:t>
+        <w:t xml:space="preserve">Uma pasta foi criada no repositório do </w:t>
+      </w:r>
+      <w:proofErr w:type="spellStart"/>
+      <w:r>
+        <w:rPr>
+          <w:rFonts w:ascii="Arial" w:hAnsi="Arial" w:cs="Arial"/>
+        </w:rPr>
+        <w:t>GitHub</w:t>
+      </w:r>
+      <w:proofErr w:type="spellEnd"/>
+      <w:r>
+        <w:rPr>
+          <w:rFonts w:ascii="Arial" w:hAnsi="Arial" w:cs="Arial"/>
+        </w:rPr>
+        <w:t xml:space="preserve"> e conectada na máquina que será utilizada. Para a utilização do </w:t>
+      </w:r>
+      <w:proofErr w:type="spellStart"/>
+      <w:r>
+        <w:rPr>
+          <w:rFonts w:ascii="Arial" w:hAnsi="Arial" w:cs="Arial"/>
+        </w:rPr>
+        <w:t>GitHub</w:t>
+      </w:r>
+      <w:proofErr w:type="spellEnd"/>
+      <w:r>
+        <w:rPr>
+          <w:rFonts w:ascii="Arial" w:hAnsi="Arial" w:cs="Arial"/>
+        </w:rPr>
+        <w:t xml:space="preserve"> é necessário seguir os seguintes passos:</w:t>
       </w:r>
     </w:p>
     <w:p>
@@ -6062,8 +6904,16 @@
         <w:rPr>
           <w:rFonts w:ascii="Arial" w:hAnsi="Arial" w:cs="Arial"/>
         </w:rPr>
-        <w:t>Exemplo do aplicativo GitHub</w:t>
-      </w:r>
+        <w:t xml:space="preserve">Exemplo do aplicativo </w:t>
+      </w:r>
+      <w:proofErr w:type="spellStart"/>
+      <w:r>
+        <w:rPr>
+          <w:rFonts w:ascii="Arial" w:hAnsi="Arial" w:cs="Arial"/>
+        </w:rPr>
+        <w:t>GitHub</w:t>
+      </w:r>
+      <w:proofErr w:type="spellEnd"/>
     </w:p>
     <w:p>
       <w:pPr>
@@ -6086,7 +6936,22 @@
         <w:rPr>
           <w:rFonts w:ascii="Arial" w:hAnsi="Arial" w:cs="Arial"/>
         </w:rPr>
-        <w:t>É possível ter acesso aos dados salvos no aplicativo ou no site do GitHub.</w:t>
+        <w:lastRenderedPageBreak/>
+        <w:t xml:space="preserve">É possível ter acesso aos dados salvos no aplicativo ou no site do </w:t>
+      </w:r>
+      <w:proofErr w:type="spellStart"/>
+      <w:r>
+        <w:rPr>
+          <w:rFonts w:ascii="Arial" w:hAnsi="Arial" w:cs="Arial"/>
+        </w:rPr>
+        <w:t>GitHub</w:t>
+      </w:r>
+      <w:proofErr w:type="spellEnd"/>
+      <w:r>
+        <w:rPr>
+          <w:rFonts w:ascii="Arial" w:hAnsi="Arial" w:cs="Arial"/>
+        </w:rPr>
+        <w:t>.</w:t>
       </w:r>
     </w:p>
     <w:p>
@@ -6100,7 +6965,6 @@
         <w:rPr>
           <w:noProof/>
         </w:rPr>
-        <w:lastRenderedPageBreak/>
         <w:drawing>
           <wp:inline distT="0" distB="0" distL="0" distR="0" wp14:anchorId="3DBE237B" wp14:editId="4263FC13">
             <wp:extent cx="5400040" cy="1927225"/>
@@ -6168,8 +7032,16 @@
         <w:rPr>
           <w:rFonts w:ascii="Arial" w:hAnsi="Arial" w:cs="Arial"/>
         </w:rPr>
-        <w:t>Exemplo do aplicativo GitHub</w:t>
-      </w:r>
+        <w:t xml:space="preserve">Exemplo do aplicativo </w:t>
+      </w:r>
+      <w:proofErr w:type="spellStart"/>
+      <w:r>
+        <w:rPr>
+          <w:rFonts w:ascii="Arial" w:hAnsi="Arial" w:cs="Arial"/>
+        </w:rPr>
+        <w:t>GitHub</w:t>
+      </w:r>
+      <w:proofErr w:type="spellEnd"/>
     </w:p>
     <w:p>
       <w:pPr>
@@ -6294,8 +7166,16 @@
         <w:rPr>
           <w:rFonts w:ascii="Arial" w:hAnsi="Arial" w:cs="Arial"/>
         </w:rPr>
-        <w:t>Configurações utilizadas na aplicação Cobian</w:t>
-      </w:r>
+        <w:t xml:space="preserve">Configurações utilizadas na aplicação </w:t>
+      </w:r>
+      <w:proofErr w:type="spellStart"/>
+      <w:r>
+        <w:rPr>
+          <w:rFonts w:ascii="Arial" w:hAnsi="Arial" w:cs="Arial"/>
+        </w:rPr>
+        <w:t>Cobian</w:t>
+      </w:r>
+      <w:proofErr w:type="spellEnd"/>
     </w:p>
     <w:p/>
     <w:p>
@@ -6383,8 +7263,16 @@
         <w:rPr>
           <w:rFonts w:ascii="Arial" w:hAnsi="Arial" w:cs="Arial"/>
         </w:rPr>
-        <w:t>Configurações utilizadas na aplicação Cobian</w:t>
-      </w:r>
+        <w:t xml:space="preserve">Configurações utilizadas na aplicação </w:t>
+      </w:r>
+      <w:proofErr w:type="spellStart"/>
+      <w:r>
+        <w:rPr>
+          <w:rFonts w:ascii="Arial" w:hAnsi="Arial" w:cs="Arial"/>
+        </w:rPr>
+        <w:t>Cobian</w:t>
+      </w:r>
+      <w:proofErr w:type="spellEnd"/>
     </w:p>
     <w:p/>
     <w:p>
@@ -6471,8 +7359,16 @@
         <w:rPr>
           <w:rFonts w:ascii="Arial" w:hAnsi="Arial" w:cs="Arial"/>
         </w:rPr>
-        <w:t>Configurações utilizadas na aplicação Cobian</w:t>
-      </w:r>
+        <w:t xml:space="preserve">Configurações utilizadas na aplicação </w:t>
+      </w:r>
+      <w:proofErr w:type="spellStart"/>
+      <w:r>
+        <w:rPr>
+          <w:rFonts w:ascii="Arial" w:hAnsi="Arial" w:cs="Arial"/>
+        </w:rPr>
+        <w:t>Cobian</w:t>
+      </w:r>
+      <w:proofErr w:type="spellEnd"/>
     </w:p>
     <w:p/>
     <w:p>
@@ -6491,7 +7387,21 @@
         <w:rPr>
           <w:rFonts w:ascii="Arial" w:hAnsi="Arial" w:cs="Arial"/>
         </w:rPr>
-        <w:t>Drive E é um HD externo e o Dropbox é do aluno.</w:t>
+        <w:t xml:space="preserve">Drive E é um HD externo e o </w:t>
+      </w:r>
+      <w:proofErr w:type="spellStart"/>
+      <w:r>
+        <w:rPr>
+          <w:rFonts w:ascii="Arial" w:hAnsi="Arial" w:cs="Arial"/>
+        </w:rPr>
+        <w:t>Dropbox</w:t>
+      </w:r>
+      <w:proofErr w:type="spellEnd"/>
+      <w:r>
+        <w:rPr>
+          <w:rFonts w:ascii="Arial" w:hAnsi="Arial" w:cs="Arial"/>
+        </w:rPr>
+        <w:t xml:space="preserve"> é do aluno.</w:t>
       </w:r>
     </w:p>
     <w:p>
@@ -6573,9 +7483,9 @@
         </w:rPr>
         <w:drawing>
           <wp:inline distT="0" distB="0" distL="0" distR="0">
-            <wp:extent cx="5400040" cy="4405366"/>
+            <wp:extent cx="5400040" cy="2852970"/>
             <wp:effectExtent l="0" t="0" r="0" b="0"/>
-            <wp:docPr id="10" name="Imagem 10" descr="C:\Users\RonanKasi\Downloads\Caso de Uso - Consulta.png"/>
+            <wp:docPr id="12" name="Imagem 12" descr="C:\Users\RonanKasi\Downloads\TCC - Caso de Uso.png"/>
             <wp:cNvGraphicFramePr>
               <a:graphicFrameLocks xmlns:a="http://schemas.openxmlformats.org/drawingml/2006/main" noChangeAspect="1"/>
             </wp:cNvGraphicFramePr>
@@ -6583,13 +7493,13 @@
               <a:graphicData uri="http://schemas.openxmlformats.org/drawingml/2006/picture">
                 <pic:pic xmlns:pic="http://schemas.openxmlformats.org/drawingml/2006/picture">
                   <pic:nvPicPr>
-                    <pic:cNvPr id="0" name="Picture 4" descr="C:\Users\RonanKasi\Downloads\Caso de Uso - Consulta.png"/>
+                    <pic:cNvPr id="0" name="Picture 2" descr="C:\Users\RonanKasi\Downloads\TCC - Caso de Uso.png"/>
                     <pic:cNvPicPr>
                       <a:picLocks noChangeAspect="1" noChangeArrowheads="1"/>
                     </pic:cNvPicPr>
                   </pic:nvPicPr>
                   <pic:blipFill>
-                    <a:blip r:embed="rId16">
+                    <a:blip r:embed="rId16" cstate="print">
                       <a:extLst>
                         <a:ext uri="{28A0092B-C50C-407E-A947-70E740481C1C}">
                           <a14:useLocalDpi xmlns:a14="http://schemas.microsoft.com/office/drawing/2010/main" val="0"/>
@@ -6604,7 +7514,7 @@
                   <pic:spPr bwMode="auto">
                     <a:xfrm>
                       <a:off x="0" y="0"/>
-                      <a:ext cx="5400040" cy="4405366"/>
+                      <a:ext cx="5400040" cy="2852970"/>
                     </a:xfrm>
                     <a:prstGeom prst="rect">
                       <a:avLst/>
@@ -6657,13 +7567,156 @@
     </w:p>
     <w:p>
       <w:pPr>
-        <w:rPr>
-          <w:rFonts w:ascii="Arial" w:hAnsi="Arial" w:cs="Arial"/>
-        </w:rPr>
-      </w:pPr>
+        <w:pStyle w:val="Ttulo2"/>
+        <w:spacing w:line="360" w:lineRule="auto"/>
+        <w:rPr>
+          <w:caps/>
+          <w:sz w:val="24"/>
+          <w:szCs w:val="24"/>
+        </w:rPr>
+      </w:pPr>
+    </w:p>
+    <w:p>
+      <w:pPr>
+        <w:pStyle w:val="Ttulo2"/>
+        <w:spacing w:line="360" w:lineRule="auto"/>
+        <w:rPr>
+          <w:caps/>
+          <w:sz w:val="24"/>
+          <w:szCs w:val="24"/>
+        </w:rPr>
+      </w:pPr>
+      <w:r>
+        <w:rPr>
+          <w:caps/>
+          <w:sz w:val="24"/>
+          <w:szCs w:val="24"/>
+        </w:rPr>
+        <w:t>ANEXO I</w:t>
+      </w:r>
+      <w:r>
+        <w:rPr>
+          <w:caps/>
+          <w:sz w:val="24"/>
+          <w:szCs w:val="24"/>
+        </w:rPr>
+        <w:t>v</w:t>
+      </w:r>
+      <w:r>
+        <w:rPr>
+          <w:caps/>
+          <w:sz w:val="24"/>
+          <w:szCs w:val="24"/>
+        </w:rPr>
+        <w:t xml:space="preserve"> – </w:t>
+      </w:r>
+      <w:r>
+        <w:rPr>
+          <w:caps/>
+          <w:sz w:val="24"/>
+          <w:szCs w:val="24"/>
+        </w:rPr>
+        <w:t>modelo de entidade e relacionamento</w:t>
+      </w:r>
+    </w:p>
+    <w:p>
+      <w:pPr>
+        <w:rPr>
+          <w:rFonts w:ascii="Arial" w:hAnsi="Arial" w:cs="Arial"/>
+        </w:rPr>
+      </w:pPr>
+      <w:r>
+        <w:rPr>
+          <w:rFonts w:ascii="Arial" w:hAnsi="Arial" w:cs="Arial"/>
+          <w:noProof/>
+        </w:rPr>
+        <w:drawing>
+          <wp:inline distT="0" distB="0" distL="0" distR="0">
+            <wp:extent cx="5400040" cy="4052280"/>
+            <wp:effectExtent l="0" t="0" r="0" b="0"/>
+            <wp:docPr id="11" name="Imagem 11" descr="C:\Users\RonanKasi\Downloads\TCC - MER.png"/>
+            <wp:cNvGraphicFramePr>
+              <a:graphicFrameLocks xmlns:a="http://schemas.openxmlformats.org/drawingml/2006/main" noChangeAspect="1"/>
+            </wp:cNvGraphicFramePr>
+            <a:graphic xmlns:a="http://schemas.openxmlformats.org/drawingml/2006/main">
+              <a:graphicData uri="http://schemas.openxmlformats.org/drawingml/2006/picture">
+                <pic:pic xmlns:pic="http://schemas.openxmlformats.org/drawingml/2006/picture">
+                  <pic:nvPicPr>
+                    <pic:cNvPr id="0" name="Picture 1" descr="C:\Users\RonanKasi\Downloads\TCC - MER.png"/>
+                    <pic:cNvPicPr>
+                      <a:picLocks noChangeAspect="1" noChangeArrowheads="1"/>
+                    </pic:cNvPicPr>
+                  </pic:nvPicPr>
+                  <pic:blipFill>
+                    <a:blip r:embed="rId17">
+                      <a:extLst>
+                        <a:ext uri="{28A0092B-C50C-407E-A947-70E740481C1C}">
+                          <a14:useLocalDpi xmlns:a14="http://schemas.microsoft.com/office/drawing/2010/main" val="0"/>
+                        </a:ext>
+                      </a:extLst>
+                    </a:blip>
+                    <a:srcRect/>
+                    <a:stretch>
+                      <a:fillRect/>
+                    </a:stretch>
+                  </pic:blipFill>
+                  <pic:spPr bwMode="auto">
+                    <a:xfrm>
+                      <a:off x="0" y="0"/>
+                      <a:ext cx="5400040" cy="4052280"/>
+                    </a:xfrm>
+                    <a:prstGeom prst="rect">
+                      <a:avLst/>
+                    </a:prstGeom>
+                    <a:noFill/>
+                    <a:ln>
+                      <a:noFill/>
+                    </a:ln>
+                  </pic:spPr>
+                </pic:pic>
+              </a:graphicData>
+            </a:graphic>
+          </wp:inline>
+        </w:drawing>
+      </w:r>
+    </w:p>
+    <w:p>
+      <w:pPr>
+        <w:spacing w:line="360" w:lineRule="auto"/>
+        <w:jc w:val="center"/>
+        <w:rPr>
+          <w:rFonts w:ascii="Arial" w:hAnsi="Arial" w:cs="Arial"/>
+        </w:rPr>
+      </w:pPr>
+      <w:r>
+        <w:rPr>
+          <w:rFonts w:ascii="Arial" w:hAnsi="Arial" w:cs="Arial"/>
+        </w:rPr>
+        <w:t xml:space="preserve">Figura </w:t>
+      </w:r>
+      <w:r>
+        <w:rPr>
+          <w:rFonts w:ascii="Arial" w:hAnsi="Arial" w:cs="Arial"/>
+        </w:rPr>
+        <w:t>10</w:t>
+      </w:r>
+      <w:r>
+        <w:rPr>
+          <w:rFonts w:ascii="Arial" w:hAnsi="Arial" w:cs="Arial"/>
+        </w:rPr>
+        <w:t xml:space="preserve">. </w:t>
+      </w:r>
+      <w:r>
+        <w:rPr>
+          <w:rFonts w:ascii="Arial" w:hAnsi="Arial" w:cs="Arial"/>
+        </w:rPr>
+        <w:t>Modelo de entidade e relacionamento</w:t>
+      </w:r>
+      <w:bookmarkStart w:id="19" w:name="_GoBack"/>
+      <w:bookmarkEnd w:id="19"/>
     </w:p>
     <w:sectPr>
-      <w:footerReference w:type="default" r:id="rId17"/>
+      <w:footerReference w:type="default" r:id="rId18"/>
       <w:pgSz w:w="11906" w:h="16838"/>
       <w:pgMar w:top="1417" w:right="1701" w:bottom="1417" w:left="1701" w:header="720" w:footer="720" w:gutter="0"/>
       <w:cols w:space="720"/>
@@ -6730,7 +7783,7 @@
         <w:rFonts w:cs="Arial"/>
         <w:noProof/>
       </w:rPr>
-      <w:t>12</w:t>
+      <w:t>6</w:t>
     </w:r>
     <w:r>
       <w:rPr>
@@ -7701,7 +8754,7 @@
   <w:abstractNum w:abstractNumId="8">
     <w:nsid w:val="7CA3467E"/>
     <w:multiLevelType w:val="hybridMultilevel"/>
-    <w:tmpl w:val="208CFD7C"/>
+    <w:tmpl w:val="52225CA2"/>
     <w:lvl w:ilvl="0" w:tplc="04160001">
       <w:start w:val="1"/>
       <w:numFmt w:val="bullet"/>
@@ -8855,7 +9908,7 @@
 </file>
 
 <file path=customXml/itemProps1.xml><?xml version="1.0" encoding="utf-8"?>
-<ds:datastoreItem xmlns:ds="http://schemas.openxmlformats.org/officeDocument/2006/customXml" ds:itemID="{5256E96F-09A6-4C83-BB7E-1708AAAB4763}">
+<ds:datastoreItem xmlns:ds="http://schemas.openxmlformats.org/officeDocument/2006/customXml" ds:itemID="{E337D930-85A8-4618-8D94-AD74ED6B92A3}">
   <ds:schemaRefs>
     <ds:schemaRef ds:uri="http://schemas.openxmlformats.org/officeDocument/2006/bibliography"/>
   </ds:schemaRefs>

</xml_diff>